<commit_message>
Thomas part of report
</commit_message>
<xml_diff>
--- a/Report assigment 2.docx
+++ b/Report assigment 2.docx
@@ -97,7 +97,12 @@
         <w:t xml:space="preserve"> </w:t>
       </w:r>
       <w:r>
-        <w:t>OpenCV is a computer vision library (</w:t>
+        <w:t>OpenCV is a comput</w:t>
+      </w:r>
+      <w:bookmarkStart w:id="0" w:name="_GoBack"/>
+      <w:bookmarkEnd w:id="0"/>
+      <w:r>
+        <w:t>er vision library (</w:t>
       </w:r>
       <w:hyperlink r:id="rId4" w:history="1">
         <w:r>
@@ -111,7 +116,6 @@
         <w:t>) that allows for an efficient real-time application. We use it for face detection with Cascade Classifier and circle detection using Hough Circle Transform.</w:t>
       </w:r>
     </w:p>
-    <w:p/>
     <w:p>
       <w:pPr>
         <w:pStyle w:val="Heading1"/>
@@ -119,37 +123,2247 @@
       <w:r>
         <w:t>Step 1 and 2</w:t>
       </w:r>
+      <w:r>
+        <w:t xml:space="preserve"> - </w:t>
+      </w:r>
+      <w:r>
+        <w:t>Test setup</w:t>
+      </w:r>
+    </w:p>
+    <w:p>
+      <w:r>
+        <w:t>To test our program, we performed a simple test (</w:t>
+      </w:r>
+      <w:proofErr w:type="spellStart"/>
+      <w:r>
+        <w:fldChar w:fldCharType="begin"/>
+      </w:r>
+      <w:r>
+        <w:instrText xml:space="preserve"> REF _Ref529538088 \h </w:instrText>
+      </w:r>
+      <w:r>
+        <w:fldChar w:fldCharType="separate"/>
+      </w:r>
+      <w:r>
+        <w:t>Abbildung</w:t>
+      </w:r>
+      <w:proofErr w:type="spellEnd"/>
+      <w:r>
+        <w:t xml:space="preserve"> </w:t>
+      </w:r>
+      <w:r>
+        <w:rPr>
+          <w:noProof/>
+        </w:rPr>
+        <w:t>1</w:t>
+      </w:r>
+      <w:r>
+        <w:fldChar w:fldCharType="end"/>
+      </w:r>
+      <w:r>
+        <w:t>). In this case one or more users look at a computer screen and a webcam. The webcam picture is projected into a screen in the test simulation. In the test simulation is one robot who looks at the screen. Between the screen and the robot is a table with a blue ball on it. The robots’ left camera applies the necessary filter on the input image, and projects the output image back on a real monitor. The user can see the image output on the monitor. There is also a spectator camera, which overviews computer simulation. The user can see the output of the spectator camera on the real monitor, too.</w:t>
+      </w:r>
     </w:p>
     <w:p>
       <w:pPr>
+        <w:keepNext/>
         <w:rPr>
-          <w:sz w:val="52"/>
-          <w:szCs w:val="52"/>
+          <w:lang w:val="de-DE"/>
         </w:rPr>
       </w:pPr>
       <w:r>
         <w:rPr>
-          <w:sz w:val="52"/>
-          <w:szCs w:val="52"/>
+          <w:noProof/>
+          <w:lang w:val="de-DE"/>
         </w:rPr>
-        <w:t>Thomas work here</w:t>
-      </w:r>
+        <mc:AlternateContent>
+          <mc:Choice Requires="wpc">
+            <w:drawing>
+              <wp:inline distT="0" distB="0" distL="0" distR="0" wp14:anchorId="2EF3816E" wp14:editId="726DF6F8">
+                <wp:extent cx="5663817" cy="3752230"/>
+                <wp:effectExtent l="0" t="0" r="0" b="19685"/>
+                <wp:docPr id="33" name="Canvas 33"/>
+                <wp:cNvGraphicFramePr>
+                  <a:graphicFrameLocks xmlns:a="http://schemas.openxmlformats.org/drawingml/2006/main"/>
+                </wp:cNvGraphicFramePr>
+                <a:graphic xmlns:a="http://schemas.openxmlformats.org/drawingml/2006/main">
+                  <a:graphicData uri="http://schemas.microsoft.com/office/word/2010/wordprocessingCanvas">
+                    <wpc:wpc>
+                      <wpc:bg>
+                        <a:noFill/>
+                      </wpc:bg>
+                      <wpc:whole/>
+                      <pic:pic xmlns:pic="http://schemas.openxmlformats.org/drawingml/2006/picture">
+                        <pic:nvPicPr>
+                          <pic:cNvPr id="1" name="Grafik 3" descr="Benutzer"/>
+                          <pic:cNvPicPr>
+                            <a:picLocks noChangeAspect="1" noChangeArrowheads="1"/>
+                          </pic:cNvPicPr>
+                        </pic:nvPicPr>
+                        <pic:blipFill>
+                          <a:blip r:embed="rId5" cstate="print">
+                            <a:extLst>
+                              <a:ext uri="{28A0092B-C50C-407E-A947-70E740481C1C}">
+                                <a14:useLocalDpi xmlns:a14="http://schemas.microsoft.com/office/drawing/2010/main" val="0"/>
+                              </a:ext>
+                            </a:extLst>
+                          </a:blip>
+                          <a:srcRect/>
+                          <a:stretch>
+                            <a:fillRect/>
+                          </a:stretch>
+                        </pic:blipFill>
+                        <pic:spPr bwMode="auto">
+                          <a:xfrm>
+                            <a:off x="35999" y="166221"/>
+                            <a:ext cx="914400" cy="914555"/>
+                          </a:xfrm>
+                          <a:prstGeom prst="rect">
+                            <a:avLst/>
+                          </a:prstGeom>
+                          <a:noFill/>
+                          <a:extLst>
+                            <a:ext uri="{909E8E84-426E-40DD-AFC4-6F175D3DCCD1}">
+                              <a14:hiddenFill xmlns:a14="http://schemas.microsoft.com/office/drawing/2010/main">
+                                <a:solidFill>
+                                  <a:srgbClr val="FFFFFF"/>
+                                </a:solidFill>
+                              </a14:hiddenFill>
+                            </a:ext>
+                          </a:extLst>
+                        </pic:spPr>
+                      </pic:pic>
+                      <pic:pic xmlns:pic="http://schemas.openxmlformats.org/drawingml/2006/picture">
+                        <pic:nvPicPr>
+                          <pic:cNvPr id="2" name="Grafik 4" descr="Webcam"/>
+                          <pic:cNvPicPr>
+                            <a:picLocks noChangeAspect="1" noChangeArrowheads="1"/>
+                          </pic:cNvPicPr>
+                        </pic:nvPicPr>
+                        <pic:blipFill>
+                          <a:blip r:embed="rId6" cstate="print">
+                            <a:extLst>
+                              <a:ext uri="{28A0092B-C50C-407E-A947-70E740481C1C}">
+                                <a14:useLocalDpi xmlns:a14="http://schemas.microsoft.com/office/drawing/2010/main" val="0"/>
+                              </a:ext>
+                            </a:extLst>
+                          </a:blip>
+                          <a:srcRect/>
+                          <a:stretch>
+                            <a:fillRect/>
+                          </a:stretch>
+                        </pic:blipFill>
+                        <pic:spPr bwMode="auto">
+                          <a:xfrm>
+                            <a:off x="35999" y="1822202"/>
+                            <a:ext cx="914400" cy="914555"/>
+                          </a:xfrm>
+                          <a:prstGeom prst="rect">
+                            <a:avLst/>
+                          </a:prstGeom>
+                          <a:noFill/>
+                          <a:extLst>
+                            <a:ext uri="{909E8E84-426E-40DD-AFC4-6F175D3DCCD1}">
+                              <a14:hiddenFill xmlns:a14="http://schemas.microsoft.com/office/drawing/2010/main">
+                                <a:solidFill>
+                                  <a:srgbClr val="FFFFFF"/>
+                                </a:solidFill>
+                              </a14:hiddenFill>
+                            </a:ext>
+                          </a:extLst>
+                        </pic:spPr>
+                      </pic:pic>
+                      <pic:pic xmlns:pic="http://schemas.openxmlformats.org/drawingml/2006/picture">
+                        <pic:nvPicPr>
+                          <pic:cNvPr id="3" name="Grafik 5" descr="Benutzer"/>
+                          <pic:cNvPicPr>
+                            <a:picLocks noChangeAspect="1" noChangeArrowheads="1"/>
+                          </pic:cNvPicPr>
+                        </pic:nvPicPr>
+                        <pic:blipFill>
+                          <a:blip r:embed="rId5" cstate="print">
+                            <a:extLst>
+                              <a:ext uri="{28A0092B-C50C-407E-A947-70E740481C1C}">
+                                <a14:useLocalDpi xmlns:a14="http://schemas.microsoft.com/office/drawing/2010/main" val="0"/>
+                              </a:ext>
+                            </a:extLst>
+                          </a:blip>
+                          <a:srcRect/>
+                          <a:stretch>
+                            <a:fillRect/>
+                          </a:stretch>
+                        </pic:blipFill>
+                        <pic:spPr bwMode="auto">
+                          <a:xfrm rot="5400000">
+                            <a:off x="4383749" y="1901265"/>
+                            <a:ext cx="590700" cy="590500"/>
+                          </a:xfrm>
+                          <a:prstGeom prst="rect">
+                            <a:avLst/>
+                          </a:prstGeom>
+                          <a:noFill/>
+                          <a:extLst>
+                            <a:ext uri="{909E8E84-426E-40DD-AFC4-6F175D3DCCD1}">
+                              <a14:hiddenFill xmlns:a14="http://schemas.microsoft.com/office/drawing/2010/main">
+                                <a:solidFill>
+                                  <a:srgbClr val="FFFFFF"/>
+                                </a:solidFill>
+                              </a14:hiddenFill>
+                            </a:ext>
+                          </a:extLst>
+                        </pic:spPr>
+                      </pic:pic>
+                      <wps:wsp>
+                        <wps:cNvPr id="4" name="Rechteck 6"/>
+                        <wps:cNvSpPr>
+                          <a:spLocks noChangeArrowheads="1"/>
+                        </wps:cNvSpPr>
+                        <wps:spPr bwMode="auto">
+                          <a:xfrm>
+                            <a:off x="3268499" y="1525852"/>
+                            <a:ext cx="764300" cy="1562965"/>
+                          </a:xfrm>
+                          <a:prstGeom prst="rect">
+                            <a:avLst/>
+                          </a:prstGeom>
+                          <a:solidFill>
+                            <a:schemeClr val="bg1">
+                              <a:lumMod val="85000"/>
+                              <a:lumOff val="0"/>
+                            </a:schemeClr>
+                          </a:solidFill>
+                          <a:ln>
+                            <a:noFill/>
+                          </a:ln>
+                          <a:extLst>
+                            <a:ext uri="{91240B29-F687-4F45-9708-019B960494DF}">
+                              <a14:hiddenLine xmlns:a14="http://schemas.microsoft.com/office/drawing/2010/main" w="25400">
+                                <a:solidFill>
+                                  <a:srgbClr val="000000"/>
+                                </a:solidFill>
+                                <a:miter lim="800000"/>
+                                <a:headEnd/>
+                                <a:tailEnd/>
+                              </a14:hiddenLine>
+                            </a:ext>
+                          </a:extLst>
+                        </wps:spPr>
+                        <wps:bodyPr rot="0" vert="horz" wrap="square" lIns="91440" tIns="45720" rIns="91440" bIns="45720" anchor="ctr" anchorCtr="0" upright="1">
+                          <a:noAutofit/>
+                        </wps:bodyPr>
+                      </wps:wsp>
+                      <wps:wsp>
+                        <wps:cNvPr id="5" name="Ellipse 7"/>
+                        <wps:cNvSpPr>
+                          <a:spLocks noChangeArrowheads="1"/>
+                        </wps:cNvSpPr>
+                        <wps:spPr bwMode="auto">
+                          <a:xfrm>
+                            <a:off x="3664299" y="1669176"/>
+                            <a:ext cx="204700" cy="204735"/>
+                          </a:xfrm>
+                          <a:prstGeom prst="ellipse">
+                            <a:avLst/>
+                          </a:prstGeom>
+                          <a:solidFill>
+                            <a:schemeClr val="accent1">
+                              <a:lumMod val="100000"/>
+                              <a:lumOff val="0"/>
+                            </a:schemeClr>
+                          </a:solidFill>
+                          <a:ln>
+                            <a:noFill/>
+                          </a:ln>
+                          <a:extLst>
+                            <a:ext uri="{91240B29-F687-4F45-9708-019B960494DF}">
+                              <a14:hiddenLine xmlns:a14="http://schemas.microsoft.com/office/drawing/2010/main" w="25400">
+                                <a:solidFill>
+                                  <a:srgbClr val="000000"/>
+                                </a:solidFill>
+                                <a:round/>
+                                <a:headEnd/>
+                                <a:tailEnd/>
+                              </a14:hiddenLine>
+                            </a:ext>
+                          </a:extLst>
+                        </wps:spPr>
+                        <wps:bodyPr rot="0" vert="horz" wrap="square" lIns="91440" tIns="45720" rIns="91440" bIns="45720" anchor="ctr" anchorCtr="0" upright="1">
+                          <a:noAutofit/>
+                        </wps:bodyPr>
+                      </wps:wsp>
+                      <wps:wsp>
+                        <wps:cNvPr id="6" name="Rechteck 8"/>
+                        <wps:cNvSpPr>
+                          <a:spLocks noChangeArrowheads="1"/>
+                        </wps:cNvSpPr>
+                        <wps:spPr bwMode="auto">
+                          <a:xfrm>
+                            <a:off x="2872699" y="1498547"/>
+                            <a:ext cx="88700" cy="1556164"/>
+                          </a:xfrm>
+                          <a:prstGeom prst="rect">
+                            <a:avLst/>
+                          </a:prstGeom>
+                          <a:solidFill>
+                            <a:schemeClr val="accent1">
+                              <a:lumMod val="100000"/>
+                              <a:lumOff val="0"/>
+                            </a:schemeClr>
+                          </a:solidFill>
+                          <a:ln>
+                            <a:noFill/>
+                          </a:ln>
+                          <a:extLst>
+                            <a:ext uri="{91240B29-F687-4F45-9708-019B960494DF}">
+                              <a14:hiddenLine xmlns:a14="http://schemas.microsoft.com/office/drawing/2010/main" w="25400">
+                                <a:solidFill>
+                                  <a:srgbClr val="000000"/>
+                                </a:solidFill>
+                                <a:miter lim="800000"/>
+                                <a:headEnd/>
+                                <a:tailEnd/>
+                              </a14:hiddenLine>
+                            </a:ext>
+                          </a:extLst>
+                        </wps:spPr>
+                        <wps:bodyPr rot="0" vert="horz" wrap="square" lIns="91440" tIns="45720" rIns="91440" bIns="45720" anchor="ctr" anchorCtr="0" upright="1">
+                          <a:noAutofit/>
+                        </wps:bodyPr>
+                      </wps:wsp>
+                      <wps:wsp>
+                        <wps:cNvPr id="7" name="Gerade Verbindung mit Pfeil 10"/>
+                        <wps:cNvCnPr>
+                          <a:cxnSpLocks noChangeShapeType="1"/>
+                          <a:stCxn id="2" idx="3"/>
+                          <a:endCxn id="6" idx="1"/>
+                        </wps:cNvCnPr>
+                        <wps:spPr bwMode="auto">
+                          <a:xfrm flipV="1">
+                            <a:off x="950399" y="2276679"/>
+                            <a:ext cx="1922300" cy="2800"/>
+                          </a:xfrm>
+                          <a:prstGeom prst="straightConnector1">
+                            <a:avLst/>
+                          </a:prstGeom>
+                          <a:noFill/>
+                          <a:ln w="9525">
+                            <a:solidFill>
+                              <a:schemeClr val="accent1">
+                                <a:lumMod val="95000"/>
+                                <a:lumOff val="0"/>
+                              </a:schemeClr>
+                            </a:solidFill>
+                            <a:round/>
+                            <a:headEnd/>
+                            <a:tailEnd type="triangle" w="med" len="med"/>
+                          </a:ln>
+                          <a:extLst>
+                            <a:ext uri="{909E8E84-426E-40DD-AFC4-6F175D3DCCD1}">
+                              <a14:hiddenFill xmlns:a14="http://schemas.microsoft.com/office/drawing/2010/main">
+                                <a:noFill/>
+                              </a14:hiddenFill>
+                            </a:ext>
+                          </a:extLst>
+                        </wps:spPr>
+                        <wps:bodyPr/>
+                      </wps:wsp>
+                      <wps:wsp>
+                        <wps:cNvPr id="8" name="Textfeld 11"/>
+                        <wps:cNvSpPr txBox="1">
+                          <a:spLocks noChangeArrowheads="1"/>
+                        </wps:cNvSpPr>
+                        <wps:spPr bwMode="auto">
+                          <a:xfrm>
+                            <a:off x="4265499" y="2409702"/>
+                            <a:ext cx="682400" cy="238841"/>
+                          </a:xfrm>
+                          <a:prstGeom prst="rect">
+                            <a:avLst/>
+                          </a:prstGeom>
+                          <a:solidFill>
+                            <a:schemeClr val="lt1">
+                              <a:lumMod val="100000"/>
+                              <a:lumOff val="0"/>
+                            </a:schemeClr>
+                          </a:solidFill>
+                          <a:ln>
+                            <a:noFill/>
+                          </a:ln>
+                          <a:extLst>
+                            <a:ext uri="{91240B29-F687-4F45-9708-019B960494DF}">
+                              <a14:hiddenLine xmlns:a14="http://schemas.microsoft.com/office/drawing/2010/main" w="6350">
+                                <a:solidFill>
+                                  <a:srgbClr val="000000"/>
+                                </a:solidFill>
+                                <a:miter lim="800000"/>
+                                <a:headEnd/>
+                                <a:tailEnd/>
+                              </a14:hiddenLine>
+                            </a:ext>
+                          </a:extLst>
+                        </wps:spPr>
+                        <wps:txbx>
+                          <w:txbxContent>
+                            <w:p>
+                              <w:pPr>
+                                <w:rPr>
+                                  <w:sz w:val="16"/>
+                                </w:rPr>
+                              </w:pPr>
+                              <w:r>
+                                <w:rPr>
+                                  <w:sz w:val="16"/>
+                                </w:rPr>
+                                <w:t>Robot</w:t>
+                              </w:r>
+                            </w:p>
+                          </w:txbxContent>
+                        </wps:txbx>
+                        <wps:bodyPr rot="0" vert="horz" wrap="square" lIns="91440" tIns="45720" rIns="91440" bIns="45720" anchor="t" anchorCtr="0" upright="1">
+                          <a:noAutofit/>
+                        </wps:bodyPr>
+                      </wps:wsp>
+                      <wps:wsp>
+                        <wps:cNvPr id="9" name="Textfeld 11"/>
+                        <wps:cNvSpPr txBox="1">
+                          <a:spLocks noChangeArrowheads="1"/>
+                        </wps:cNvSpPr>
+                        <wps:spPr bwMode="auto">
+                          <a:xfrm>
+                            <a:off x="3325599" y="2756961"/>
+                            <a:ext cx="682000" cy="238841"/>
+                          </a:xfrm>
+                          <a:prstGeom prst="rect">
+                            <a:avLst/>
+                          </a:prstGeom>
+                          <a:noFill/>
+                          <a:ln>
+                            <a:noFill/>
+                          </a:ln>
+                          <a:extLst>
+                            <a:ext uri="{909E8E84-426E-40DD-AFC4-6F175D3DCCD1}">
+                              <a14:hiddenFill xmlns:a14="http://schemas.microsoft.com/office/drawing/2010/main">
+                                <a:solidFill>
+                                  <a:srgbClr val="FFFFFF"/>
+                                </a:solidFill>
+                              </a14:hiddenFill>
+                            </a:ext>
+                            <a:ext uri="{91240B29-F687-4F45-9708-019B960494DF}">
+                              <a14:hiddenLine xmlns:a14="http://schemas.microsoft.com/office/drawing/2010/main" w="6350">
+                                <a:solidFill>
+                                  <a:srgbClr val="000000"/>
+                                </a:solidFill>
+                                <a:miter lim="800000"/>
+                                <a:headEnd/>
+                                <a:tailEnd/>
+                              </a14:hiddenLine>
+                            </a:ext>
+                          </a:extLst>
+                        </wps:spPr>
+                        <wps:txbx>
+                          <w:txbxContent>
+                            <w:p>
+                              <w:pPr>
+                                <w:pStyle w:val="NormalWeb"/>
+                                <w:spacing w:before="0" w:beforeAutospacing="0" w:after="200" w:afterAutospacing="0" w:line="276" w:lineRule="auto"/>
+                                <w:rPr>
+                                  <w:sz w:val="18"/>
+                                </w:rPr>
+                              </w:pPr>
+                              <w:r>
+                                <w:rPr>
+                                  <w:rFonts w:ascii="Calibri" w:eastAsia="Calibri" w:hAnsi="Calibri"/>
+                                  <w:sz w:val="16"/>
+                                  <w:szCs w:val="22"/>
+                                </w:rPr>
+                                <w:t>Table</w:t>
+                              </w:r>
+                            </w:p>
+                          </w:txbxContent>
+                        </wps:txbx>
+                        <wps:bodyPr rot="0" vert="horz" wrap="square" lIns="91440" tIns="45720" rIns="91440" bIns="45720" anchor="t" anchorCtr="0" upright="1">
+                          <a:noAutofit/>
+                        </wps:bodyPr>
+                      </wps:wsp>
+                      <wps:wsp>
+                        <wps:cNvPr id="10" name="Textfeld 11"/>
+                        <wps:cNvSpPr txBox="1">
+                          <a:spLocks noChangeArrowheads="1"/>
+                        </wps:cNvSpPr>
+                        <wps:spPr bwMode="auto">
+                          <a:xfrm>
+                            <a:off x="3339299" y="1430435"/>
+                            <a:ext cx="682000" cy="238741"/>
+                          </a:xfrm>
+                          <a:prstGeom prst="rect">
+                            <a:avLst/>
+                          </a:prstGeom>
+                          <a:noFill/>
+                          <a:ln>
+                            <a:noFill/>
+                          </a:ln>
+                          <a:extLst>
+                            <a:ext uri="{909E8E84-426E-40DD-AFC4-6F175D3DCCD1}">
+                              <a14:hiddenFill xmlns:a14="http://schemas.microsoft.com/office/drawing/2010/main">
+                                <a:solidFill>
+                                  <a:srgbClr val="FFFFFF"/>
+                                </a:solidFill>
+                              </a14:hiddenFill>
+                            </a:ext>
+                            <a:ext uri="{91240B29-F687-4F45-9708-019B960494DF}">
+                              <a14:hiddenLine xmlns:a14="http://schemas.microsoft.com/office/drawing/2010/main" w="6350">
+                                <a:solidFill>
+                                  <a:srgbClr val="000000"/>
+                                </a:solidFill>
+                                <a:miter lim="800000"/>
+                                <a:headEnd/>
+                                <a:tailEnd/>
+                              </a14:hiddenLine>
+                            </a:ext>
+                          </a:extLst>
+                        </wps:spPr>
+                        <wps:txbx>
+                          <w:txbxContent>
+                            <w:p>
+                              <w:pPr>
+                                <w:pStyle w:val="NormalWeb"/>
+                                <w:spacing w:before="0" w:beforeAutospacing="0" w:after="200" w:afterAutospacing="0" w:line="276" w:lineRule="auto"/>
+                                <w:rPr>
+                                  <w:sz w:val="18"/>
+                                </w:rPr>
+                              </w:pPr>
+                              <w:r>
+                                <w:rPr>
+                                  <w:rFonts w:ascii="Calibri" w:eastAsia="Calibri" w:hAnsi="Calibri"/>
+                                  <w:sz w:val="16"/>
+                                  <w:szCs w:val="22"/>
+                                </w:rPr>
+                                <w:t>Blue ball</w:t>
+                              </w:r>
+                            </w:p>
+                          </w:txbxContent>
+                        </wps:txbx>
+                        <wps:bodyPr rot="0" vert="horz" wrap="square" lIns="91440" tIns="45720" rIns="91440" bIns="45720" anchor="t" anchorCtr="0" upright="1">
+                          <a:noAutofit/>
+                        </wps:bodyPr>
+                      </wps:wsp>
+                      <wps:wsp>
+                        <wps:cNvPr id="11" name="Textfeld 11"/>
+                        <wps:cNvSpPr txBox="1">
+                          <a:spLocks noChangeArrowheads="1"/>
+                        </wps:cNvSpPr>
+                        <wps:spPr bwMode="auto">
+                          <a:xfrm>
+                            <a:off x="2595499" y="1207698"/>
+                            <a:ext cx="682000" cy="238741"/>
+                          </a:xfrm>
+                          <a:prstGeom prst="rect">
+                            <a:avLst/>
+                          </a:prstGeom>
+                          <a:solidFill>
+                            <a:schemeClr val="lt1">
+                              <a:lumMod val="100000"/>
+                              <a:lumOff val="0"/>
+                            </a:schemeClr>
+                          </a:solidFill>
+                          <a:ln>
+                            <a:noFill/>
+                          </a:ln>
+                          <a:extLst>
+                            <a:ext uri="{91240B29-F687-4F45-9708-019B960494DF}">
+                              <a14:hiddenLine xmlns:a14="http://schemas.microsoft.com/office/drawing/2010/main" w="6350">
+                                <a:solidFill>
+                                  <a:srgbClr val="000000"/>
+                                </a:solidFill>
+                                <a:miter lim="800000"/>
+                                <a:headEnd/>
+                                <a:tailEnd/>
+                              </a14:hiddenLine>
+                            </a:ext>
+                          </a:extLst>
+                        </wps:spPr>
+                        <wps:txbx>
+                          <w:txbxContent>
+                            <w:p>
+                              <w:pPr>
+                                <w:pStyle w:val="NormalWeb"/>
+                                <w:spacing w:before="0" w:beforeAutospacing="0" w:after="200" w:afterAutospacing="0" w:line="276" w:lineRule="auto"/>
+                                <w:rPr>
+                                  <w:sz w:val="18"/>
+                                </w:rPr>
+                              </w:pPr>
+                              <w:r>
+                                <w:rPr>
+                                  <w:rFonts w:ascii="Calibri" w:eastAsia="Calibri" w:hAnsi="Calibri"/>
+                                  <w:sz w:val="16"/>
+                                  <w:szCs w:val="22"/>
+                                </w:rPr>
+                                <w:t>Screen</w:t>
+                              </w:r>
+                            </w:p>
+                          </w:txbxContent>
+                        </wps:txbx>
+                        <wps:bodyPr rot="0" vert="horz" wrap="square" lIns="91440" tIns="45720" rIns="91440" bIns="45720" anchor="t" anchorCtr="0" upright="1">
+                          <a:noAutofit/>
+                        </wps:bodyPr>
+                      </wps:wsp>
+                      <pic:pic xmlns:pic="http://schemas.openxmlformats.org/drawingml/2006/picture">
+                        <pic:nvPicPr>
+                          <pic:cNvPr id="12" name="Grafik 15" descr="Fernsehen"/>
+                          <pic:cNvPicPr>
+                            <a:picLocks noChangeAspect="1" noChangeArrowheads="1"/>
+                          </pic:cNvPicPr>
+                        </pic:nvPicPr>
+                        <pic:blipFill>
+                          <a:blip r:embed="rId7" cstate="print">
+                            <a:extLst>
+                              <a:ext uri="{28A0092B-C50C-407E-A947-70E740481C1C}">
+                                <a14:useLocalDpi xmlns:a14="http://schemas.microsoft.com/office/drawing/2010/main" val="0"/>
+                              </a:ext>
+                            </a:extLst>
+                          </a:blip>
+                          <a:srcRect/>
+                          <a:stretch>
+                            <a:fillRect/>
+                          </a:stretch>
+                        </pic:blipFill>
+                        <pic:spPr bwMode="auto">
+                          <a:xfrm>
+                            <a:off x="1541999" y="166221"/>
+                            <a:ext cx="914400" cy="914555"/>
+                          </a:xfrm>
+                          <a:prstGeom prst="rect">
+                            <a:avLst/>
+                          </a:prstGeom>
+                          <a:noFill/>
+                          <a:extLst>
+                            <a:ext uri="{909E8E84-426E-40DD-AFC4-6F175D3DCCD1}">
+                              <a14:hiddenFill xmlns:a14="http://schemas.microsoft.com/office/drawing/2010/main">
+                                <a:solidFill>
+                                  <a:srgbClr val="FFFFFF"/>
+                                </a:solidFill>
+                              </a14:hiddenFill>
+                            </a:ext>
+                          </a:extLst>
+                        </pic:spPr>
+                      </pic:pic>
+                      <pic:pic xmlns:pic="http://schemas.openxmlformats.org/drawingml/2006/picture">
+                        <pic:nvPicPr>
+                          <pic:cNvPr id="13" name="Grafik 16" descr="Kamera"/>
+                          <pic:cNvPicPr>
+                            <a:picLocks noChangeAspect="1" noChangeArrowheads="1"/>
+                          </pic:cNvPicPr>
+                        </pic:nvPicPr>
+                        <pic:blipFill>
+                          <a:blip r:embed="rId8" cstate="print">
+                            <a:extLst>
+                              <a:ext uri="{28A0092B-C50C-407E-A947-70E740481C1C}">
+                                <a14:useLocalDpi xmlns:a14="http://schemas.microsoft.com/office/drawing/2010/main" val="0"/>
+                              </a:ext>
+                            </a:extLst>
+                          </a:blip>
+                          <a:srcRect/>
+                          <a:stretch>
+                            <a:fillRect/>
+                          </a:stretch>
+                        </pic:blipFill>
+                        <pic:spPr bwMode="auto">
+                          <a:xfrm>
+                            <a:off x="4292099" y="372456"/>
+                            <a:ext cx="590200" cy="590400"/>
+                          </a:xfrm>
+                          <a:prstGeom prst="rect">
+                            <a:avLst/>
+                          </a:prstGeom>
+                          <a:noFill/>
+                          <a:extLst>
+                            <a:ext uri="{909E8E84-426E-40DD-AFC4-6F175D3DCCD1}">
+                              <a14:hiddenFill xmlns:a14="http://schemas.microsoft.com/office/drawing/2010/main">
+                                <a:solidFill>
+                                  <a:srgbClr val="FFFFFF"/>
+                                </a:solidFill>
+                              </a14:hiddenFill>
+                            </a:ext>
+                          </a:extLst>
+                        </pic:spPr>
+                      </pic:pic>
+                      <pic:pic xmlns:pic="http://schemas.openxmlformats.org/drawingml/2006/picture">
+                        <pic:nvPicPr>
+                          <pic:cNvPr id="14" name="Grafik 17" descr="Kamera"/>
+                          <pic:cNvPicPr>
+                            <a:picLocks noChangeAspect="1" noChangeArrowheads="1"/>
+                          </pic:cNvPicPr>
+                        </pic:nvPicPr>
+                        <pic:blipFill>
+                          <a:blip r:embed="rId8" cstate="print">
+                            <a:extLst>
+                              <a:ext uri="{28A0092B-C50C-407E-A947-70E740481C1C}">
+                                <a14:useLocalDpi xmlns:a14="http://schemas.microsoft.com/office/drawing/2010/main" val="0"/>
+                              </a:ext>
+                            </a:extLst>
+                          </a:blip>
+                          <a:srcRect/>
+                          <a:stretch>
+                            <a:fillRect/>
+                          </a:stretch>
+                        </pic:blipFill>
+                        <pic:spPr bwMode="auto">
+                          <a:xfrm rot="5400000">
+                            <a:off x="4873267" y="1996864"/>
+                            <a:ext cx="380965" cy="380900"/>
+                          </a:xfrm>
+                          <a:prstGeom prst="rect">
+                            <a:avLst/>
+                          </a:prstGeom>
+                          <a:noFill/>
+                          <a:extLst>
+                            <a:ext uri="{909E8E84-426E-40DD-AFC4-6F175D3DCCD1}">
+                              <a14:hiddenFill xmlns:a14="http://schemas.microsoft.com/office/drawing/2010/main">
+                                <a:solidFill>
+                                  <a:srgbClr val="FFFFFF"/>
+                                </a:solidFill>
+                              </a14:hiddenFill>
+                            </a:ext>
+                          </a:extLst>
+                        </pic:spPr>
+                      </pic:pic>
+                      <wps:wsp>
+                        <wps:cNvPr id="15" name="Textfeld 11"/>
+                        <wps:cNvSpPr txBox="1">
+                          <a:spLocks noChangeArrowheads="1"/>
+                        </wps:cNvSpPr>
+                        <wps:spPr bwMode="auto">
+                          <a:xfrm>
+                            <a:off x="3980699" y="242734"/>
+                            <a:ext cx="1287200" cy="238841"/>
+                          </a:xfrm>
+                          <a:prstGeom prst="rect">
+                            <a:avLst/>
+                          </a:prstGeom>
+                          <a:solidFill>
+                            <a:schemeClr val="lt1">
+                              <a:lumMod val="100000"/>
+                              <a:lumOff val="0"/>
+                            </a:schemeClr>
+                          </a:solidFill>
+                          <a:ln>
+                            <a:noFill/>
+                          </a:ln>
+                          <a:extLst>
+                            <a:ext uri="{91240B29-F687-4F45-9708-019B960494DF}">
+                              <a14:hiddenLine xmlns:a14="http://schemas.microsoft.com/office/drawing/2010/main" w="6350">
+                                <a:solidFill>
+                                  <a:srgbClr val="000000"/>
+                                </a:solidFill>
+                                <a:miter lim="800000"/>
+                                <a:headEnd/>
+                                <a:tailEnd/>
+                              </a14:hiddenLine>
+                            </a:ext>
+                          </a:extLst>
+                        </wps:spPr>
+                        <wps:txbx>
+                          <w:txbxContent>
+                            <w:p>
+                              <w:pPr>
+                                <w:pStyle w:val="NormalWeb"/>
+                                <w:spacing w:before="0" w:beforeAutospacing="0" w:after="200" w:afterAutospacing="0" w:line="276" w:lineRule="auto"/>
+                              </w:pPr>
+                              <w:proofErr w:type="spellStart"/>
+                              <w:r>
+                                <w:rPr>
+                                  <w:rFonts w:ascii="Calibri" w:eastAsia="Calibri" w:hAnsi="Calibri"/>
+                                  <w:sz w:val="22"/>
+                                  <w:szCs w:val="22"/>
+                                </w:rPr>
+                                <w:t>Spectator</w:t>
+                              </w:r>
+                              <w:proofErr w:type="spellEnd"/>
+                              <w:r>
+                                <w:rPr>
+                                  <w:rFonts w:ascii="Calibri" w:eastAsia="Calibri" w:hAnsi="Calibri"/>
+                                  <w:sz w:val="22"/>
+                                  <w:szCs w:val="22"/>
+                                </w:rPr>
+                                <w:t xml:space="preserve"> </w:t>
+                              </w:r>
+                              <w:proofErr w:type="spellStart"/>
+                              <w:r>
+                                <w:rPr>
+                                  <w:rFonts w:ascii="Calibri" w:eastAsia="Calibri" w:hAnsi="Calibri"/>
+                                  <w:sz w:val="22"/>
+                                  <w:szCs w:val="22"/>
+                                </w:rPr>
+                                <w:t>camera</w:t>
+                              </w:r>
+                              <w:proofErr w:type="spellEnd"/>
+                            </w:p>
+                          </w:txbxContent>
+                        </wps:txbx>
+                        <wps:bodyPr rot="0" vert="horz" wrap="square" lIns="91440" tIns="45720" rIns="91440" bIns="45720" anchor="t" anchorCtr="0" upright="1">
+                          <a:noAutofit/>
+                        </wps:bodyPr>
+                      </wps:wsp>
+                      <wps:wsp>
+                        <wps:cNvPr id="16" name="Textfeld 11"/>
+                        <wps:cNvSpPr txBox="1">
+                          <a:spLocks noChangeArrowheads="1"/>
+                        </wps:cNvSpPr>
+                        <wps:spPr bwMode="auto">
+                          <a:xfrm>
+                            <a:off x="4458799" y="1809700"/>
+                            <a:ext cx="1099400" cy="250443"/>
+                          </a:xfrm>
+                          <a:prstGeom prst="rect">
+                            <a:avLst/>
+                          </a:prstGeom>
+                          <a:noFill/>
+                          <a:ln>
+                            <a:noFill/>
+                          </a:ln>
+                          <a:extLst>
+                            <a:ext uri="{909E8E84-426E-40DD-AFC4-6F175D3DCCD1}">
+                              <a14:hiddenFill xmlns:a14="http://schemas.microsoft.com/office/drawing/2010/main">
+                                <a:solidFill>
+                                  <a:srgbClr val="FFFFFF"/>
+                                </a:solidFill>
+                              </a14:hiddenFill>
+                            </a:ext>
+                            <a:ext uri="{91240B29-F687-4F45-9708-019B960494DF}">
+                              <a14:hiddenLine xmlns:a14="http://schemas.microsoft.com/office/drawing/2010/main" w="6350">
+                                <a:solidFill>
+                                  <a:srgbClr val="000000"/>
+                                </a:solidFill>
+                                <a:miter lim="800000"/>
+                                <a:headEnd/>
+                                <a:tailEnd/>
+                              </a14:hiddenLine>
+                            </a:ext>
+                          </a:extLst>
+                        </wps:spPr>
+                        <wps:txbx>
+                          <w:txbxContent>
+                            <w:p>
+                              <w:pPr>
+                                <w:pStyle w:val="NormalWeb"/>
+                                <w:spacing w:before="0" w:beforeAutospacing="0" w:after="200" w:afterAutospacing="0" w:line="276" w:lineRule="auto"/>
+                                <w:rPr>
+                                  <w:sz w:val="18"/>
+                                </w:rPr>
+                              </w:pPr>
+                              <w:proofErr w:type="spellStart"/>
+                              <w:r>
+                                <w:rPr>
+                                  <w:rFonts w:ascii="Calibri" w:eastAsia="Calibri" w:hAnsi="Calibri"/>
+                                  <w:sz w:val="16"/>
+                                  <w:szCs w:val="22"/>
+                                </w:rPr>
+                                <w:t>Robots‘left</w:t>
+                              </w:r>
+                              <w:proofErr w:type="spellEnd"/>
+                              <w:r>
+                                <w:rPr>
+                                  <w:rFonts w:ascii="Calibri" w:eastAsia="Calibri" w:hAnsi="Calibri"/>
+                                  <w:sz w:val="16"/>
+                                  <w:szCs w:val="22"/>
+                                </w:rPr>
+                                <w:t xml:space="preserve"> </w:t>
+                              </w:r>
+                              <w:proofErr w:type="spellStart"/>
+                              <w:r>
+                                <w:rPr>
+                                  <w:rFonts w:ascii="Calibri" w:eastAsia="Calibri" w:hAnsi="Calibri"/>
+                                  <w:sz w:val="16"/>
+                                  <w:szCs w:val="22"/>
+                                </w:rPr>
+                                <w:t>camera</w:t>
+                              </w:r>
+                              <w:proofErr w:type="spellEnd"/>
+                            </w:p>
+                          </w:txbxContent>
+                        </wps:txbx>
+                        <wps:bodyPr rot="0" vert="horz" wrap="square" lIns="91440" tIns="45720" rIns="91440" bIns="45720" anchor="t" anchorCtr="0" upright="1">
+                          <a:noAutofit/>
+                        </wps:bodyPr>
+                      </wps:wsp>
+                      <wps:wsp>
+                        <wps:cNvPr id="17" name="Gleichschenkliges Dreieck 21"/>
+                        <wps:cNvSpPr>
+                          <a:spLocks noChangeArrowheads="1"/>
+                        </wps:cNvSpPr>
+                        <wps:spPr bwMode="auto">
+                          <a:xfrm rot="1314081">
+                            <a:off x="2966399" y="644002"/>
+                            <a:ext cx="2367200" cy="2228578"/>
+                          </a:xfrm>
+                          <a:prstGeom prst="triangle">
+                            <a:avLst>
+                              <a:gd name="adj" fmla="val 50000"/>
+                            </a:avLst>
+                          </a:prstGeom>
+                          <a:solidFill>
+                            <a:srgbClr val="8EB4E3">
+                              <a:alpha val="25098"/>
+                            </a:srgbClr>
+                          </a:solidFill>
+                          <a:ln>
+                            <a:noFill/>
+                          </a:ln>
+                          <a:extLst>
+                            <a:ext uri="{91240B29-F687-4F45-9708-019B960494DF}">
+                              <a14:hiddenLine xmlns:a14="http://schemas.microsoft.com/office/drawing/2010/main" w="25400">
+                                <a:solidFill>
+                                  <a:srgbClr val="000000"/>
+                                </a:solidFill>
+                                <a:miter lim="800000"/>
+                                <a:headEnd/>
+                                <a:tailEnd/>
+                              </a14:hiddenLine>
+                            </a:ext>
+                          </a:extLst>
+                        </wps:spPr>
+                        <wps:bodyPr rot="0" vert="horz" wrap="square" lIns="91440" tIns="45720" rIns="91440" bIns="45720" anchor="ctr" anchorCtr="0" upright="1">
+                          <a:noAutofit/>
+                        </wps:bodyPr>
+                      </wps:wsp>
+                      <wps:wsp>
+                        <wps:cNvPr id="18" name="Gleichschenkliges Dreieck 22"/>
+                        <wps:cNvSpPr>
+                          <a:spLocks noChangeArrowheads="1"/>
+                        </wps:cNvSpPr>
+                        <wps:spPr bwMode="auto">
+                          <a:xfrm rot="5400000">
+                            <a:off x="2876415" y="1095766"/>
+                            <a:ext cx="2172069" cy="2207000"/>
+                          </a:xfrm>
+                          <a:prstGeom prst="triangle">
+                            <a:avLst>
+                              <a:gd name="adj" fmla="val 50000"/>
+                            </a:avLst>
+                          </a:prstGeom>
+                          <a:solidFill>
+                            <a:srgbClr val="8EB4E3">
+                              <a:alpha val="25098"/>
+                            </a:srgbClr>
+                          </a:solidFill>
+                          <a:ln>
+                            <a:noFill/>
+                          </a:ln>
+                          <a:extLst>
+                            <a:ext uri="{91240B29-F687-4F45-9708-019B960494DF}">
+                              <a14:hiddenLine xmlns:a14="http://schemas.microsoft.com/office/drawing/2010/main" w="25400">
+                                <a:solidFill>
+                                  <a:srgbClr val="000000"/>
+                                </a:solidFill>
+                                <a:miter lim="800000"/>
+                                <a:headEnd/>
+                                <a:tailEnd/>
+                              </a14:hiddenLine>
+                            </a:ext>
+                          </a:extLst>
+                        </wps:spPr>
+                        <wps:bodyPr rot="0" vert="horz" wrap="square" lIns="91440" tIns="45720" rIns="91440" bIns="45720" anchor="ctr" anchorCtr="0" upright="1">
+                          <a:noAutofit/>
+                        </wps:bodyPr>
+                      </wps:wsp>
+                      <wps:wsp>
+                        <wps:cNvPr id="19" name="Textfeld 23"/>
+                        <wps:cNvSpPr txBox="1">
+                          <a:spLocks noChangeArrowheads="1"/>
+                        </wps:cNvSpPr>
+                        <wps:spPr bwMode="auto">
+                          <a:xfrm>
+                            <a:off x="1310099" y="1961025"/>
+                            <a:ext cx="873500" cy="331456"/>
+                          </a:xfrm>
+                          <a:prstGeom prst="rect">
+                            <a:avLst/>
+                          </a:prstGeom>
+                          <a:noFill/>
+                          <a:ln>
+                            <a:noFill/>
+                          </a:ln>
+                          <a:extLst>
+                            <a:ext uri="{909E8E84-426E-40DD-AFC4-6F175D3DCCD1}">
+                              <a14:hiddenFill xmlns:a14="http://schemas.microsoft.com/office/drawing/2010/main">
+                                <a:solidFill>
+                                  <a:srgbClr val="FFFFFF"/>
+                                </a:solidFill>
+                              </a14:hiddenFill>
+                            </a:ext>
+                            <a:ext uri="{91240B29-F687-4F45-9708-019B960494DF}">
+                              <a14:hiddenLine xmlns:a14="http://schemas.microsoft.com/office/drawing/2010/main" w="6350">
+                                <a:solidFill>
+                                  <a:srgbClr val="000000"/>
+                                </a:solidFill>
+                                <a:miter lim="800000"/>
+                                <a:headEnd/>
+                                <a:tailEnd/>
+                              </a14:hiddenLine>
+                            </a:ext>
+                          </a:extLst>
+                        </wps:spPr>
+                        <wps:txbx>
+                          <w:txbxContent>
+                            <w:p>
+                              <w:pPr>
+                                <w:rPr>
+                                  <w:sz w:val="16"/>
+                                </w:rPr>
+                              </w:pPr>
+                              <w:r>
+                                <w:rPr>
+                                  <w:sz w:val="16"/>
+                                </w:rPr>
+                                <w:t>Webcam output</w:t>
+                              </w:r>
+                            </w:p>
+                          </w:txbxContent>
+                        </wps:txbx>
+                        <wps:bodyPr rot="0" vert="horz" wrap="square" lIns="91440" tIns="45720" rIns="91440" bIns="45720" anchor="t" anchorCtr="0" upright="1">
+                          <a:noAutofit/>
+                        </wps:bodyPr>
+                      </wps:wsp>
+                      <wps:wsp>
+                        <wps:cNvPr id="20" name="Gerade Verbindung mit Pfeil 24"/>
+                        <wps:cNvCnPr>
+                          <a:cxnSpLocks noChangeShapeType="1"/>
+                          <a:stCxn id="1" idx="2"/>
+                          <a:endCxn id="2" idx="0"/>
+                        </wps:cNvCnPr>
+                        <wps:spPr bwMode="auto">
+                          <a:xfrm>
+                            <a:off x="493199" y="1080776"/>
+                            <a:ext cx="0" cy="741426"/>
+                          </a:xfrm>
+                          <a:prstGeom prst="straightConnector1">
+                            <a:avLst/>
+                          </a:prstGeom>
+                          <a:noFill/>
+                          <a:ln w="9525">
+                            <a:solidFill>
+                              <a:schemeClr val="accent1">
+                                <a:lumMod val="95000"/>
+                                <a:lumOff val="0"/>
+                              </a:schemeClr>
+                            </a:solidFill>
+                            <a:round/>
+                            <a:headEnd/>
+                            <a:tailEnd type="triangle" w="med" len="med"/>
+                          </a:ln>
+                          <a:extLst>
+                            <a:ext uri="{909E8E84-426E-40DD-AFC4-6F175D3DCCD1}">
+                              <a14:hiddenFill xmlns:a14="http://schemas.microsoft.com/office/drawing/2010/main">
+                                <a:noFill/>
+                              </a14:hiddenFill>
+                            </a:ext>
+                          </a:extLst>
+                        </wps:spPr>
+                        <wps:bodyPr/>
+                      </wps:wsp>
+                      <wps:wsp>
+                        <wps:cNvPr id="21" name="Gerade Verbindung mit Pfeil 25"/>
+                        <wps:cNvCnPr>
+                          <a:cxnSpLocks noChangeShapeType="1"/>
+                          <a:stCxn id="1" idx="3"/>
+                          <a:endCxn id="12" idx="1"/>
+                        </wps:cNvCnPr>
+                        <wps:spPr bwMode="auto">
+                          <a:xfrm>
+                            <a:off x="950399" y="623498"/>
+                            <a:ext cx="591600" cy="0"/>
+                          </a:xfrm>
+                          <a:prstGeom prst="straightConnector1">
+                            <a:avLst/>
+                          </a:prstGeom>
+                          <a:noFill/>
+                          <a:ln w="9525">
+                            <a:solidFill>
+                              <a:schemeClr val="accent1">
+                                <a:lumMod val="95000"/>
+                                <a:lumOff val="0"/>
+                              </a:schemeClr>
+                            </a:solidFill>
+                            <a:round/>
+                            <a:headEnd/>
+                            <a:tailEnd type="triangle" w="med" len="med"/>
+                          </a:ln>
+                          <a:extLst>
+                            <a:ext uri="{909E8E84-426E-40DD-AFC4-6F175D3DCCD1}">
+                              <a14:hiddenFill xmlns:a14="http://schemas.microsoft.com/office/drawing/2010/main">
+                                <a:noFill/>
+                              </a14:hiddenFill>
+                            </a:ext>
+                          </a:extLst>
+                        </wps:spPr>
+                        <wps:bodyPr/>
+                      </wps:wsp>
+                      <wps:wsp>
+                        <wps:cNvPr id="22" name="Gerade Verbindung mit Pfeil 26"/>
+                        <wps:cNvCnPr>
+                          <a:cxnSpLocks noChangeShapeType="1"/>
+                          <a:stCxn id="13" idx="1"/>
+                          <a:endCxn id="12" idx="3"/>
+                        </wps:cNvCnPr>
+                        <wps:spPr bwMode="auto">
+                          <a:xfrm flipH="1" flipV="1">
+                            <a:off x="2456399" y="623498"/>
+                            <a:ext cx="1835700" cy="44107"/>
+                          </a:xfrm>
+                          <a:prstGeom prst="straightConnector1">
+                            <a:avLst/>
+                          </a:prstGeom>
+                          <a:noFill/>
+                          <a:ln w="9525">
+                            <a:solidFill>
+                              <a:schemeClr val="accent1">
+                                <a:lumMod val="95000"/>
+                                <a:lumOff val="0"/>
+                              </a:schemeClr>
+                            </a:solidFill>
+                            <a:round/>
+                            <a:headEnd/>
+                            <a:tailEnd type="triangle" w="med" len="med"/>
+                          </a:ln>
+                          <a:extLst>
+                            <a:ext uri="{909E8E84-426E-40DD-AFC4-6F175D3DCCD1}">
+                              <a14:hiddenFill xmlns:a14="http://schemas.microsoft.com/office/drawing/2010/main">
+                                <a:noFill/>
+                              </a14:hiddenFill>
+                            </a:ext>
+                          </a:extLst>
+                        </wps:spPr>
+                        <wps:bodyPr/>
+                      </wps:wsp>
+                      <wps:wsp>
+                        <wps:cNvPr id="23" name="Gerade Verbindung mit Pfeil 27"/>
+                        <wps:cNvCnPr>
+                          <a:cxnSpLocks noChangeShapeType="1"/>
+                          <a:stCxn id="8" idx="0"/>
+                          <a:endCxn id="12" idx="3"/>
+                        </wps:cNvCnPr>
+                        <wps:spPr bwMode="auto">
+                          <a:xfrm flipH="1" flipV="1">
+                            <a:off x="2456399" y="623498"/>
+                            <a:ext cx="2552000" cy="1186201"/>
+                          </a:xfrm>
+                          <a:prstGeom prst="straightConnector1">
+                            <a:avLst/>
+                          </a:prstGeom>
+                          <a:noFill/>
+                          <a:ln w="9525">
+                            <a:solidFill>
+                              <a:schemeClr val="accent1">
+                                <a:lumMod val="95000"/>
+                                <a:lumOff val="0"/>
+                              </a:schemeClr>
+                            </a:solidFill>
+                            <a:round/>
+                            <a:headEnd/>
+                            <a:tailEnd type="triangle" w="med" len="med"/>
+                          </a:ln>
+                          <a:extLst>
+                            <a:ext uri="{909E8E84-426E-40DD-AFC4-6F175D3DCCD1}">
+                              <a14:hiddenFill xmlns:a14="http://schemas.microsoft.com/office/drawing/2010/main">
+                                <a:noFill/>
+                              </a14:hiddenFill>
+                            </a:ext>
+                          </a:extLst>
+                        </wps:spPr>
+                        <wps:bodyPr/>
+                      </wps:wsp>
+                      <wps:wsp>
+                        <wps:cNvPr id="24" name="Textfeld 28"/>
+                        <wps:cNvSpPr txBox="1">
+                          <a:spLocks noChangeArrowheads="1"/>
+                        </wps:cNvSpPr>
+                        <wps:spPr bwMode="auto">
+                          <a:xfrm>
+                            <a:off x="429799" y="1417133"/>
+                            <a:ext cx="1938000" cy="363062"/>
+                          </a:xfrm>
+                          <a:prstGeom prst="rect">
+                            <a:avLst/>
+                          </a:prstGeom>
+                          <a:noFill/>
+                          <a:ln>
+                            <a:noFill/>
+                          </a:ln>
+                          <a:extLst>
+                            <a:ext uri="{909E8E84-426E-40DD-AFC4-6F175D3DCCD1}">
+                              <a14:hiddenFill xmlns:a14="http://schemas.microsoft.com/office/drawing/2010/main">
+                                <a:solidFill>
+                                  <a:srgbClr val="FFFFFF"/>
+                                </a:solidFill>
+                              </a14:hiddenFill>
+                            </a:ext>
+                            <a:ext uri="{91240B29-F687-4F45-9708-019B960494DF}">
+                              <a14:hiddenLine xmlns:a14="http://schemas.microsoft.com/office/drawing/2010/main" w="6350">
+                                <a:solidFill>
+                                  <a:srgbClr val="000000"/>
+                                </a:solidFill>
+                                <a:miter lim="800000"/>
+                                <a:headEnd/>
+                                <a:tailEnd/>
+                              </a14:hiddenLine>
+                            </a:ext>
+                          </a:extLst>
+                        </wps:spPr>
+                        <wps:txbx>
+                          <w:txbxContent>
+                            <w:p>
+                              <w:pPr>
+                                <w:rPr>
+                                  <w:sz w:val="16"/>
+                                </w:rPr>
+                              </w:pPr>
+                              <w:r>
+                                <w:rPr>
+                                  <w:sz w:val="16"/>
+                                </w:rPr>
+                                <w:t>Looks into the camera</w:t>
+                              </w:r>
+                            </w:p>
+                          </w:txbxContent>
+                        </wps:txbx>
+                        <wps:bodyPr rot="0" vert="horz" wrap="square" lIns="91440" tIns="45720" rIns="91440" bIns="45720" anchor="t" anchorCtr="0" upright="1">
+                          <a:noAutofit/>
+                        </wps:bodyPr>
+                      </wps:wsp>
+                      <wps:wsp>
+                        <wps:cNvPr id="25" name="Textfeld 29"/>
+                        <wps:cNvSpPr txBox="1">
+                          <a:spLocks noChangeArrowheads="1"/>
+                        </wps:cNvSpPr>
+                        <wps:spPr bwMode="auto">
+                          <a:xfrm>
+                            <a:off x="591099" y="385858"/>
+                            <a:ext cx="1024300" cy="313653"/>
+                          </a:xfrm>
+                          <a:prstGeom prst="rect">
+                            <a:avLst/>
+                          </a:prstGeom>
+                          <a:noFill/>
+                          <a:ln>
+                            <a:noFill/>
+                          </a:ln>
+                          <a:extLst>
+                            <a:ext uri="{909E8E84-426E-40DD-AFC4-6F175D3DCCD1}">
+                              <a14:hiddenFill xmlns:a14="http://schemas.microsoft.com/office/drawing/2010/main">
+                                <a:solidFill>
+                                  <a:srgbClr val="FFFFFF"/>
+                                </a:solidFill>
+                              </a14:hiddenFill>
+                            </a:ext>
+                            <a:ext uri="{91240B29-F687-4F45-9708-019B960494DF}">
+                              <a14:hiddenLine xmlns:a14="http://schemas.microsoft.com/office/drawing/2010/main" w="6350">
+                                <a:solidFill>
+                                  <a:srgbClr val="000000"/>
+                                </a:solidFill>
+                                <a:miter lim="800000"/>
+                                <a:headEnd/>
+                                <a:tailEnd/>
+                              </a14:hiddenLine>
+                            </a:ext>
+                          </a:extLst>
+                        </wps:spPr>
+                        <wps:txbx>
+                          <w:txbxContent>
+                            <w:p>
+                              <w:pPr>
+                                <w:rPr>
+                                  <w:sz w:val="16"/>
+                                  <w:szCs w:val="16"/>
+                                </w:rPr>
+                              </w:pPr>
+                              <w:r>
+                                <w:rPr>
+                                  <w:sz w:val="16"/>
+                                  <w:szCs w:val="16"/>
+                                </w:rPr>
+                                <w:t>looks at the monitor</w:t>
+                              </w:r>
+                            </w:p>
+                          </w:txbxContent>
+                        </wps:txbx>
+                        <wps:bodyPr rot="0" vert="horz" wrap="none" lIns="91440" tIns="45720" rIns="91440" bIns="45720" anchor="t" anchorCtr="0" upright="1">
+                          <a:noAutofit/>
+                        </wps:bodyPr>
+                      </wps:wsp>
+                      <wps:wsp>
+                        <wps:cNvPr id="26" name="Textfeld 28"/>
+                        <wps:cNvSpPr txBox="1">
+                          <a:spLocks noChangeArrowheads="1"/>
+                        </wps:cNvSpPr>
+                        <wps:spPr bwMode="auto">
+                          <a:xfrm>
+                            <a:off x="295899" y="71305"/>
+                            <a:ext cx="632100" cy="362662"/>
+                          </a:xfrm>
+                          <a:prstGeom prst="rect">
+                            <a:avLst/>
+                          </a:prstGeom>
+                          <a:noFill/>
+                          <a:ln>
+                            <a:noFill/>
+                          </a:ln>
+                          <a:extLst>
+                            <a:ext uri="{909E8E84-426E-40DD-AFC4-6F175D3DCCD1}">
+                              <a14:hiddenFill xmlns:a14="http://schemas.microsoft.com/office/drawing/2010/main">
+                                <a:solidFill>
+                                  <a:srgbClr val="FFFFFF"/>
+                                </a:solidFill>
+                              </a14:hiddenFill>
+                            </a:ext>
+                            <a:ext uri="{91240B29-F687-4F45-9708-019B960494DF}">
+                              <a14:hiddenLine xmlns:a14="http://schemas.microsoft.com/office/drawing/2010/main" w="6350">
+                                <a:solidFill>
+                                  <a:srgbClr val="000000"/>
+                                </a:solidFill>
+                                <a:miter lim="800000"/>
+                                <a:headEnd/>
+                                <a:tailEnd/>
+                              </a14:hiddenLine>
+                            </a:ext>
+                          </a:extLst>
+                        </wps:spPr>
+                        <wps:txbx>
+                          <w:txbxContent>
+                            <w:p>
+                              <w:pPr>
+                                <w:pStyle w:val="NormalWeb"/>
+                                <w:spacing w:before="0" w:beforeAutospacing="0" w:after="200" w:afterAutospacing="0" w:line="276" w:lineRule="auto"/>
+                                <w:rPr>
+                                  <w:sz w:val="18"/>
+                                </w:rPr>
+                              </w:pPr>
+                              <w:r>
+                                <w:rPr>
+                                  <w:rFonts w:ascii="Calibri" w:eastAsia="Calibri" w:hAnsi="Calibri"/>
+                                  <w:sz w:val="16"/>
+                                  <w:szCs w:val="22"/>
+                                </w:rPr>
+                                <w:t>User</w:t>
+                              </w:r>
+                            </w:p>
+                          </w:txbxContent>
+                        </wps:txbx>
+                        <wps:bodyPr rot="0" vert="horz" wrap="square" lIns="91440" tIns="45720" rIns="91440" bIns="45720" anchor="t" anchorCtr="0" upright="1">
+                          <a:noAutofit/>
+                        </wps:bodyPr>
+                      </wps:wsp>
+                      <wps:wsp>
+                        <wps:cNvPr id="27" name="Textfeld 29"/>
+                        <wps:cNvSpPr txBox="1">
+                          <a:spLocks noChangeArrowheads="1"/>
+                        </wps:cNvSpPr>
+                        <wps:spPr bwMode="auto">
+                          <a:xfrm>
+                            <a:off x="1603299" y="433466"/>
+                            <a:ext cx="718800" cy="312453"/>
+                          </a:xfrm>
+                          <a:prstGeom prst="rect">
+                            <a:avLst/>
+                          </a:prstGeom>
+                          <a:noFill/>
+                          <a:ln>
+                            <a:noFill/>
+                          </a:ln>
+                          <a:extLst>
+                            <a:ext uri="{909E8E84-426E-40DD-AFC4-6F175D3DCCD1}">
+                              <a14:hiddenFill xmlns:a14="http://schemas.microsoft.com/office/drawing/2010/main">
+                                <a:solidFill>
+                                  <a:srgbClr val="FFFFFF"/>
+                                </a:solidFill>
+                              </a14:hiddenFill>
+                            </a:ext>
+                            <a:ext uri="{91240B29-F687-4F45-9708-019B960494DF}">
+                              <a14:hiddenLine xmlns:a14="http://schemas.microsoft.com/office/drawing/2010/main" w="6350">
+                                <a:solidFill>
+                                  <a:srgbClr val="000000"/>
+                                </a:solidFill>
+                                <a:miter lim="800000"/>
+                                <a:headEnd/>
+                                <a:tailEnd/>
+                              </a14:hiddenLine>
+                            </a:ext>
+                          </a:extLst>
+                        </wps:spPr>
+                        <wps:txbx>
+                          <w:txbxContent>
+                            <w:p>
+                              <w:pPr>
+                                <w:pStyle w:val="NormalWeb"/>
+                                <w:spacing w:before="0" w:beforeAutospacing="0" w:after="200" w:afterAutospacing="0" w:line="276" w:lineRule="auto"/>
+                                <w:rPr>
+                                  <w:sz w:val="16"/>
+                                  <w:szCs w:val="16"/>
+                                  <w:lang w:val="en-GB"/>
+                                </w:rPr>
+                              </w:pPr>
+                              <w:r>
+                                <w:rPr>
+                                  <w:rFonts w:ascii="Calibri" w:eastAsia="Calibri" w:hAnsi="Calibri"/>
+                                  <w:sz w:val="16"/>
+                                  <w:szCs w:val="16"/>
+                                  <w:lang w:val="en-GB"/>
+                                </w:rPr>
+                                <w:t>Real monitor</w:t>
+                              </w:r>
+                            </w:p>
+                          </w:txbxContent>
+                        </wps:txbx>
+                        <wps:bodyPr rot="0" vert="horz" wrap="none" lIns="91440" tIns="45720" rIns="91440" bIns="45720" anchor="t" anchorCtr="0" upright="1">
+                          <a:noAutofit/>
+                        </wps:bodyPr>
+                      </wps:wsp>
+                      <wps:wsp>
+                        <wps:cNvPr id="28" name="Rechteck 33"/>
+                        <wps:cNvSpPr>
+                          <a:spLocks noChangeArrowheads="1"/>
+                        </wps:cNvSpPr>
+                        <wps:spPr bwMode="auto">
+                          <a:xfrm>
+                            <a:off x="2647599" y="271939"/>
+                            <a:ext cx="2763700" cy="3480291"/>
+                          </a:xfrm>
+                          <a:prstGeom prst="rect">
+                            <a:avLst/>
+                          </a:prstGeom>
+                          <a:noFill/>
+                          <a:ln w="25400">
+                            <a:solidFill>
+                              <a:schemeClr val="accent3">
+                                <a:lumMod val="100000"/>
+                                <a:lumOff val="0"/>
+                              </a:schemeClr>
+                            </a:solidFill>
+                            <a:miter lim="800000"/>
+                            <a:headEnd/>
+                            <a:tailEnd/>
+                          </a:ln>
+                          <a:extLst>
+                            <a:ext uri="{909E8E84-426E-40DD-AFC4-6F175D3DCCD1}">
+                              <a14:hiddenFill xmlns:a14="http://schemas.microsoft.com/office/drawing/2010/main">
+                                <a:solidFill>
+                                  <a:srgbClr val="FFFFFF"/>
+                                </a:solidFill>
+                              </a14:hiddenFill>
+                            </a:ext>
+                          </a:extLst>
+                        </wps:spPr>
+                        <wps:bodyPr rot="0" vert="horz" wrap="square" lIns="91440" tIns="45720" rIns="91440" bIns="45720" anchor="ctr" anchorCtr="0" upright="1">
+                          <a:noAutofit/>
+                        </wps:bodyPr>
+                      </wps:wsp>
+                      <wps:wsp>
+                        <wps:cNvPr id="29" name="Textfeld 34"/>
+                        <wps:cNvSpPr txBox="1">
+                          <a:spLocks noChangeArrowheads="1"/>
+                        </wps:cNvSpPr>
+                        <wps:spPr bwMode="auto">
+                          <a:xfrm>
+                            <a:off x="3227599" y="35999"/>
+                            <a:ext cx="1383030" cy="234950"/>
+                          </a:xfrm>
+                          <a:prstGeom prst="rect">
+                            <a:avLst/>
+                          </a:prstGeom>
+                          <a:noFill/>
+                          <a:ln>
+                            <a:noFill/>
+                          </a:ln>
+                          <a:extLst>
+                            <a:ext uri="{909E8E84-426E-40DD-AFC4-6F175D3DCCD1}">
+                              <a14:hiddenFill xmlns:a14="http://schemas.microsoft.com/office/drawing/2010/main">
+                                <a:solidFill>
+                                  <a:srgbClr val="FFFFFF"/>
+                                </a:solidFill>
+                              </a14:hiddenFill>
+                            </a:ext>
+                            <a:ext uri="{91240B29-F687-4F45-9708-019B960494DF}">
+                              <a14:hiddenLine xmlns:a14="http://schemas.microsoft.com/office/drawing/2010/main" w="6350">
+                                <a:solidFill>
+                                  <a:srgbClr val="000000"/>
+                                </a:solidFill>
+                                <a:miter lim="800000"/>
+                                <a:headEnd/>
+                                <a:tailEnd/>
+                              </a14:hiddenLine>
+                            </a:ext>
+                          </a:extLst>
+                        </wps:spPr>
+                        <wps:txbx>
+                          <w:txbxContent>
+                            <w:p>
+                              <w:r>
+                                <w:t>Computer simulation</w:t>
+                              </w:r>
+                            </w:p>
+                          </w:txbxContent>
+                        </wps:txbx>
+                        <wps:bodyPr rot="0" vert="horz" wrap="none" lIns="91440" tIns="45720" rIns="91440" bIns="45720" anchor="t" anchorCtr="0" upright="1">
+                          <a:noAutofit/>
+                        </wps:bodyPr>
+                      </wps:wsp>
+                      <wps:wsp>
+                        <wps:cNvPr id="30" name="Textfeld 35"/>
+                        <wps:cNvSpPr txBox="1">
+                          <a:spLocks noChangeArrowheads="1"/>
+                        </wps:cNvSpPr>
+                        <wps:spPr bwMode="auto">
+                          <a:xfrm>
+                            <a:off x="3039699" y="441767"/>
+                            <a:ext cx="895300" cy="280048"/>
+                          </a:xfrm>
+                          <a:prstGeom prst="rect">
+                            <a:avLst/>
+                          </a:prstGeom>
+                          <a:noFill/>
+                          <a:ln>
+                            <a:noFill/>
+                          </a:ln>
+                          <a:extLst>
+                            <a:ext uri="{909E8E84-426E-40DD-AFC4-6F175D3DCCD1}">
+                              <a14:hiddenFill xmlns:a14="http://schemas.microsoft.com/office/drawing/2010/main">
+                                <a:solidFill>
+                                  <a:srgbClr val="FFFFFF"/>
+                                </a:solidFill>
+                              </a14:hiddenFill>
+                            </a:ext>
+                            <a:ext uri="{91240B29-F687-4F45-9708-019B960494DF}">
+                              <a14:hiddenLine xmlns:a14="http://schemas.microsoft.com/office/drawing/2010/main" w="6350">
+                                <a:solidFill>
+                                  <a:srgbClr val="000000"/>
+                                </a:solidFill>
+                                <a:miter lim="800000"/>
+                                <a:headEnd/>
+                                <a:tailEnd/>
+                              </a14:hiddenLine>
+                            </a:ext>
+                          </a:extLst>
+                        </wps:spPr>
+                        <wps:txbx>
+                          <w:txbxContent>
+                            <w:p>
+                              <w:pPr>
+                                <w:rPr>
+                                  <w:sz w:val="16"/>
+                                </w:rPr>
+                              </w:pPr>
+                              <w:r>
+                                <w:rPr>
+                                  <w:sz w:val="16"/>
+                                </w:rPr>
+                                <w:t>spectator Output</w:t>
+                              </w:r>
+                            </w:p>
+                          </w:txbxContent>
+                        </wps:txbx>
+                        <wps:bodyPr rot="0" vert="horz" wrap="none" lIns="91440" tIns="45720" rIns="91440" bIns="45720" anchor="t" anchorCtr="0" upright="1">
+                          <a:noAutofit/>
+                        </wps:bodyPr>
+                      </wps:wsp>
+                      <wps:wsp>
+                        <wps:cNvPr id="31" name="Textfeld 39"/>
+                        <wps:cNvSpPr txBox="1">
+                          <a:spLocks noChangeArrowheads="1"/>
+                        </wps:cNvSpPr>
+                        <wps:spPr bwMode="auto">
+                          <a:xfrm rot="1508364">
+                            <a:off x="2822699" y="1055872"/>
+                            <a:ext cx="2067560" cy="327025"/>
+                          </a:xfrm>
+                          <a:prstGeom prst="rect">
+                            <a:avLst/>
+                          </a:prstGeom>
+                          <a:noFill/>
+                          <a:ln>
+                            <a:noFill/>
+                          </a:ln>
+                          <a:extLst>
+                            <a:ext uri="{909E8E84-426E-40DD-AFC4-6F175D3DCCD1}">
+                              <a14:hiddenFill xmlns:a14="http://schemas.microsoft.com/office/drawing/2010/main">
+                                <a:solidFill>
+                                  <a:srgbClr val="FFFFFF"/>
+                                </a:solidFill>
+                              </a14:hiddenFill>
+                            </a:ext>
+                            <a:ext uri="{91240B29-F687-4F45-9708-019B960494DF}">
+                              <a14:hiddenLine xmlns:a14="http://schemas.microsoft.com/office/drawing/2010/main" w="6350">
+                                <a:solidFill>
+                                  <a:srgbClr val="000000"/>
+                                </a:solidFill>
+                                <a:miter lim="800000"/>
+                                <a:headEnd/>
+                                <a:tailEnd/>
+                              </a14:hiddenLine>
+                            </a:ext>
+                          </a:extLst>
+                        </wps:spPr>
+                        <wps:txbx>
+                          <w:txbxContent>
+                            <w:p>
+                              <w:pPr>
+                                <w:rPr>
+                                  <w:sz w:val="16"/>
+                                </w:rPr>
+                              </w:pPr>
+                              <w:proofErr w:type="spellStart"/>
+                              <w:proofErr w:type="gramStart"/>
+                              <w:r>
+                                <w:rPr>
+                                  <w:sz w:val="16"/>
+                                </w:rPr>
+                                <w:t>Robots‘</w:t>
+                              </w:r>
+                              <w:proofErr w:type="gramEnd"/>
+                              <w:r>
+                                <w:rPr>
+                                  <w:sz w:val="16"/>
+                                </w:rPr>
+                                <w:t>left</w:t>
+                              </w:r>
+                              <w:proofErr w:type="spellEnd"/>
+                              <w:r>
+                                <w:rPr>
+                                  <w:sz w:val="16"/>
+                                </w:rPr>
+                                <w:t xml:space="preserve"> camera output with applied filters</w:t>
+                              </w:r>
+                            </w:p>
+                          </w:txbxContent>
+                        </wps:txbx>
+                        <wps:bodyPr rot="0" vert="horz" wrap="none" lIns="91440" tIns="45720" rIns="91440" bIns="45720" anchor="t" anchorCtr="0" upright="1">
+                          <a:noAutofit/>
+                        </wps:bodyPr>
+                      </wps:wsp>
+                      <wps:wsp>
+                        <wps:cNvPr id="32" name="Textfeld 41"/>
+                        <wps:cNvSpPr txBox="1">
+                          <a:spLocks noChangeArrowheads="1"/>
+                        </wps:cNvSpPr>
+                        <wps:spPr bwMode="auto">
+                          <a:xfrm>
+                            <a:off x="266099" y="2701351"/>
+                            <a:ext cx="627800" cy="266245"/>
+                          </a:xfrm>
+                          <a:prstGeom prst="rect">
+                            <a:avLst/>
+                          </a:prstGeom>
+                          <a:solidFill>
+                            <a:schemeClr val="lt1">
+                              <a:lumMod val="100000"/>
+                              <a:lumOff val="0"/>
+                            </a:schemeClr>
+                          </a:solidFill>
+                          <a:ln>
+                            <a:noFill/>
+                          </a:ln>
+                          <a:extLst>
+                            <a:ext uri="{91240B29-F687-4F45-9708-019B960494DF}">
+                              <a14:hiddenLine xmlns:a14="http://schemas.microsoft.com/office/drawing/2010/main" w="6350">
+                                <a:solidFill>
+                                  <a:srgbClr val="000000"/>
+                                </a:solidFill>
+                                <a:miter lim="800000"/>
+                                <a:headEnd/>
+                                <a:tailEnd/>
+                              </a14:hiddenLine>
+                            </a:ext>
+                          </a:extLst>
+                        </wps:spPr>
+                        <wps:txbx>
+                          <w:txbxContent>
+                            <w:p>
+                              <w:pPr>
+                                <w:rPr>
+                                  <w:sz w:val="16"/>
+                                </w:rPr>
+                              </w:pPr>
+                              <w:r>
+                                <w:rPr>
+                                  <w:sz w:val="16"/>
+                                </w:rPr>
+                                <w:t>Webcam</w:t>
+                              </w:r>
+                            </w:p>
+                          </w:txbxContent>
+                        </wps:txbx>
+                        <wps:bodyPr rot="0" vert="horz" wrap="square" lIns="91440" tIns="45720" rIns="91440" bIns="45720" anchor="t" anchorCtr="0" upright="1">
+                          <a:noAutofit/>
+                        </wps:bodyPr>
+                      </wps:wsp>
+                    </wpc:wpc>
+                  </a:graphicData>
+                </a:graphic>
+              </wp:inline>
+            </w:drawing>
+          </mc:Choice>
+          <mc:Fallback>
+            <w:pict>
+              <v:group w14:anchorId="2EF3816E" id="Canvas 33" o:spid="_x0000_s1026" editas="canvas" style="width:445.95pt;height:295.45pt;mso-position-horizontal-relative:char;mso-position-vertical-relative:line" coordsize="56635,37522" o:gfxdata="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">
+                <v:shapetype id="_x0000_t75" coordsize="21600,21600" o:spt="75" o:preferrelative="t" path="m@4@5l@4@11@9@11@9@5xe" filled="f" stroked="f">
+                  <v:stroke joinstyle="miter"/>
+                  <v:formulas>
+                    <v:f eqn="if lineDrawn pixelLineWidth 0"/>
+                    <v:f eqn="sum @0 1 0"/>
+                    <v:f eqn="sum 0 0 @1"/>
+                    <v:f eqn="prod @2 1 2"/>
+                    <v:f eqn="prod @3 21600 pixelWidth"/>
+                    <v:f eqn="prod @3 21600 pixelHeight"/>
+                    <v:f eqn="sum @0 0 1"/>
+                    <v:f eqn="prod @6 1 2"/>
+                    <v:f eqn="prod @7 21600 pixelWidth"/>
+                    <v:f eqn="sum @8 21600 0"/>
+                    <v:f eqn="prod @7 21600 pixelHeight"/>
+                    <v:f eqn="sum @10 21600 0"/>
+                  </v:formulas>
+                  <v:path o:extrusionok="f" gradientshapeok="t" o:connecttype="rect"/>
+                  <o:lock v:ext="edit" aspectratio="t"/>
+                </v:shapetype>
+                <v:shape id="_x0000_s1027" type="#_x0000_t75" style="position:absolute;width:56635;height:37522;visibility:visible;mso-wrap-style:square">
+                  <v:fill o:detectmouseclick="t"/>
+                  <v:path o:connecttype="none"/>
+                </v:shape>
+                <v:shape id="Grafik 3" o:spid="_x0000_s1028" type="#_x0000_t75" alt="Benutzer" style="position:absolute;left:359;top:1662;width:9144;height:9145;visibility:visible;mso-wrap-style:square" o:gfxdata="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">
+                  <v:imagedata r:id="rId9" o:title="Benutzer"/>
+                </v:shape>
+                <v:shape id="Grafik 4" o:spid="_x0000_s1029" type="#_x0000_t75" alt="Webcam" style="position:absolute;left:359;top:18222;width:9144;height:9145;visibility:visible;mso-wrap-style:square" o:gfxdata="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">
+                  <v:imagedata r:id="rId10" o:title="Webcam"/>
+                </v:shape>
+                <v:shape id="Grafik 5" o:spid="_x0000_s1030" type="#_x0000_t75" alt="Benutzer" style="position:absolute;left:43837;top:19012;width:5907;height:5905;rotation:90;visibility:visible;mso-wrap-style:square" o:gfxdata="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">
+                  <v:imagedata r:id="rId9" o:title="Benutzer"/>
+                </v:shape>
+                <v:rect id="Rechteck 6" o:spid="_x0000_s1031" style="position:absolute;left:32684;top:15258;width:7643;height:15630;visibility:visible;mso-wrap-style:square;v-text-anchor:middle" o:gfxdata="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" fillcolor="#d8d8d8 [2732]" stroked="f" strokeweight="2pt"/>
+                <v:oval id="Ellipse 7" o:spid="_x0000_s1032" style="position:absolute;left:36642;top:16691;width:2047;height:2048;visibility:visible;mso-wrap-style:square;v-text-anchor:middle" o:gfxdata="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" fillcolor="#4472c4 [3204]" stroked="f" strokeweight="2pt"/>
+                <v:rect id="Rechteck 8" o:spid="_x0000_s1033" style="position:absolute;left:28726;top:14985;width:887;height:15562;visibility:visible;mso-wrap-style:square;v-text-anchor:middle" o:gfxdata="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" fillcolor="#4472c4 [3204]" stroked="f" strokeweight="2pt"/>
+                <v:shapetype id="_x0000_t32" coordsize="21600,21600" o:spt="32" o:oned="t" path="m,l21600,21600e" filled="f">
+                  <v:path arrowok="t" fillok="f" o:connecttype="none"/>
+                  <o:lock v:ext="edit" shapetype="t"/>
+                </v:shapetype>
+                <v:shape id="Gerade Verbindung mit Pfeil 10" o:spid="_x0000_s1034" type="#_x0000_t32" style="position:absolute;left:9503;top:22766;width:19223;height:28;flip:y;visibility:visible;mso-wrap-style:square" o:connectortype="straight" o:gfxdata="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" strokecolor="#3c6abe [3044]">
+                  <v:stroke endarrow="block"/>
+                </v:shape>
+                <v:shapetype id="_x0000_t202" coordsize="21600,21600" o:spt="202" path="m,l,21600r21600,l21600,xe">
+                  <v:stroke joinstyle="miter"/>
+                  <v:path gradientshapeok="t" o:connecttype="rect"/>
+                </v:shapetype>
+                <v:shape id="Textfeld 11" o:spid="_x0000_s1035" type="#_x0000_t202" style="position:absolute;left:42654;top:24097;width:6824;height:2388;visibility:visible;mso-wrap-style:square;v-text-anchor:top" o:gfxdata="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" fillcolor="white [3201]" stroked="f" strokeweight=".5pt">
+                  <v:textbox>
+                    <w:txbxContent>
+                      <w:p>
+                        <w:pPr>
+                          <w:rPr>
+                            <w:sz w:val="16"/>
+                          </w:rPr>
+                        </w:pPr>
+                        <w:r>
+                          <w:rPr>
+                            <w:sz w:val="16"/>
+                          </w:rPr>
+                          <w:t>Robot</w:t>
+                        </w:r>
+                      </w:p>
+                    </w:txbxContent>
+                  </v:textbox>
+                </v:shape>
+                <v:shape id="Textfeld 11" o:spid="_x0000_s1036" type="#_x0000_t202" style="position:absolute;left:33255;top:27569;width:6820;height:2389;visibility:visible;mso-wrap-style:square;v-text-anchor:top" o:gfxdata="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" filled="f" stroked="f" strokeweight=".5pt">
+                  <v:textbox>
+                    <w:txbxContent>
+                      <w:p>
+                        <w:pPr>
+                          <w:pStyle w:val="NormalWeb"/>
+                          <w:spacing w:before="0" w:beforeAutospacing="0" w:after="200" w:afterAutospacing="0" w:line="276" w:lineRule="auto"/>
+                          <w:rPr>
+                            <w:sz w:val="18"/>
+                          </w:rPr>
+                        </w:pPr>
+                        <w:r>
+                          <w:rPr>
+                            <w:rFonts w:ascii="Calibri" w:eastAsia="Calibri" w:hAnsi="Calibri"/>
+                            <w:sz w:val="16"/>
+                            <w:szCs w:val="22"/>
+                          </w:rPr>
+                          <w:t>Table</w:t>
+                        </w:r>
+                      </w:p>
+                    </w:txbxContent>
+                  </v:textbox>
+                </v:shape>
+                <v:shape id="Textfeld 11" o:spid="_x0000_s1037" type="#_x0000_t202" style="position:absolute;left:33392;top:14304;width:6820;height:2387;visibility:visible;mso-wrap-style:square;v-text-anchor:top" o:gfxdata="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" filled="f" stroked="f" strokeweight=".5pt">
+                  <v:textbox>
+                    <w:txbxContent>
+                      <w:p>
+                        <w:pPr>
+                          <w:pStyle w:val="NormalWeb"/>
+                          <w:spacing w:before="0" w:beforeAutospacing="0" w:after="200" w:afterAutospacing="0" w:line="276" w:lineRule="auto"/>
+                          <w:rPr>
+                            <w:sz w:val="18"/>
+                          </w:rPr>
+                        </w:pPr>
+                        <w:r>
+                          <w:rPr>
+                            <w:rFonts w:ascii="Calibri" w:eastAsia="Calibri" w:hAnsi="Calibri"/>
+                            <w:sz w:val="16"/>
+                            <w:szCs w:val="22"/>
+                          </w:rPr>
+                          <w:t>Blue ball</w:t>
+                        </w:r>
+                      </w:p>
+                    </w:txbxContent>
+                  </v:textbox>
+                </v:shape>
+                <v:shape id="Textfeld 11" o:spid="_x0000_s1038" type="#_x0000_t202" style="position:absolute;left:25954;top:12076;width:6820;height:2388;visibility:visible;mso-wrap-style:square;v-text-anchor:top" o:gfxdata="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" fillcolor="white [3201]" stroked="f" strokeweight=".5pt">
+                  <v:textbox>
+                    <w:txbxContent>
+                      <w:p>
+                        <w:pPr>
+                          <w:pStyle w:val="NormalWeb"/>
+                          <w:spacing w:before="0" w:beforeAutospacing="0" w:after="200" w:afterAutospacing="0" w:line="276" w:lineRule="auto"/>
+                          <w:rPr>
+                            <w:sz w:val="18"/>
+                          </w:rPr>
+                        </w:pPr>
+                        <w:r>
+                          <w:rPr>
+                            <w:rFonts w:ascii="Calibri" w:eastAsia="Calibri" w:hAnsi="Calibri"/>
+                            <w:sz w:val="16"/>
+                            <w:szCs w:val="22"/>
+                          </w:rPr>
+                          <w:t>Screen</w:t>
+                        </w:r>
+                      </w:p>
+                    </w:txbxContent>
+                  </v:textbox>
+                </v:shape>
+                <v:shape id="Grafik 15" o:spid="_x0000_s1039" type="#_x0000_t75" alt="Fernsehen" style="position:absolute;left:15419;top:1662;width:9144;height:9145;visibility:visible;mso-wrap-style:square" o:gfxdata="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">
+                  <v:imagedata r:id="rId11" o:title="Fernsehen"/>
+                </v:shape>
+                <v:shape id="Grafik 16" o:spid="_x0000_s1040" type="#_x0000_t75" alt="Kamera" style="position:absolute;left:42920;top:3724;width:5902;height:5904;visibility:visible;mso-wrap-style:square" o:gfxdata="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">
+                  <v:imagedata r:id="rId12" o:title="Kamera"/>
+                </v:shape>
+                <v:shape id="Grafik 17" o:spid="_x0000_s1041" type="#_x0000_t75" alt="Kamera" style="position:absolute;left:48733;top:19968;width:3809;height:3809;rotation:90;visibility:visible;mso-wrap-style:square" o:gfxdata="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">
+                  <v:imagedata r:id="rId12" o:title="Kamera"/>
+                </v:shape>
+                <v:shape id="Textfeld 11" o:spid="_x0000_s1042" type="#_x0000_t202" style="position:absolute;left:39806;top:2427;width:12872;height:2388;visibility:visible;mso-wrap-style:square;v-text-anchor:top" o:gfxdata="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" fillcolor="white [3201]" stroked="f" strokeweight=".5pt">
+                  <v:textbox>
+                    <w:txbxContent>
+                      <w:p>
+                        <w:pPr>
+                          <w:pStyle w:val="NormalWeb"/>
+                          <w:spacing w:before="0" w:beforeAutospacing="0" w:after="200" w:afterAutospacing="0" w:line="276" w:lineRule="auto"/>
+                        </w:pPr>
+                        <w:proofErr w:type="spellStart"/>
+                        <w:r>
+                          <w:rPr>
+                            <w:rFonts w:ascii="Calibri" w:eastAsia="Calibri" w:hAnsi="Calibri"/>
+                            <w:sz w:val="22"/>
+                            <w:szCs w:val="22"/>
+                          </w:rPr>
+                          <w:t>Spectator</w:t>
+                        </w:r>
+                        <w:proofErr w:type="spellEnd"/>
+                        <w:r>
+                          <w:rPr>
+                            <w:rFonts w:ascii="Calibri" w:eastAsia="Calibri" w:hAnsi="Calibri"/>
+                            <w:sz w:val="22"/>
+                            <w:szCs w:val="22"/>
+                          </w:rPr>
+                          <w:t xml:space="preserve"> </w:t>
+                        </w:r>
+                        <w:proofErr w:type="spellStart"/>
+                        <w:r>
+                          <w:rPr>
+                            <w:rFonts w:ascii="Calibri" w:eastAsia="Calibri" w:hAnsi="Calibri"/>
+                            <w:sz w:val="22"/>
+                            <w:szCs w:val="22"/>
+                          </w:rPr>
+                          <w:t>camera</w:t>
+                        </w:r>
+                        <w:proofErr w:type="spellEnd"/>
+                      </w:p>
+                    </w:txbxContent>
+                  </v:textbox>
+                </v:shape>
+                <v:shape id="Textfeld 11" o:spid="_x0000_s1043" type="#_x0000_t202" style="position:absolute;left:44587;top:18097;width:10994;height:2504;visibility:visible;mso-wrap-style:square;v-text-anchor:top" o:gfxdata="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" filled="f" stroked="f" strokeweight=".5pt">
+                  <v:textbox>
+                    <w:txbxContent>
+                      <w:p>
+                        <w:pPr>
+                          <w:pStyle w:val="NormalWeb"/>
+                          <w:spacing w:before="0" w:beforeAutospacing="0" w:after="200" w:afterAutospacing="0" w:line="276" w:lineRule="auto"/>
+                          <w:rPr>
+                            <w:sz w:val="18"/>
+                          </w:rPr>
+                        </w:pPr>
+                        <w:proofErr w:type="spellStart"/>
+                        <w:r>
+                          <w:rPr>
+                            <w:rFonts w:ascii="Calibri" w:eastAsia="Calibri" w:hAnsi="Calibri"/>
+                            <w:sz w:val="16"/>
+                            <w:szCs w:val="22"/>
+                          </w:rPr>
+                          <w:t>Robots‘left</w:t>
+                        </w:r>
+                        <w:proofErr w:type="spellEnd"/>
+                        <w:r>
+                          <w:rPr>
+                            <w:rFonts w:ascii="Calibri" w:eastAsia="Calibri" w:hAnsi="Calibri"/>
+                            <w:sz w:val="16"/>
+                            <w:szCs w:val="22"/>
+                          </w:rPr>
+                          <w:t xml:space="preserve"> </w:t>
+                        </w:r>
+                        <w:proofErr w:type="spellStart"/>
+                        <w:r>
+                          <w:rPr>
+                            <w:rFonts w:ascii="Calibri" w:eastAsia="Calibri" w:hAnsi="Calibri"/>
+                            <w:sz w:val="16"/>
+                            <w:szCs w:val="22"/>
+                          </w:rPr>
+                          <w:t>camera</w:t>
+                        </w:r>
+                        <w:proofErr w:type="spellEnd"/>
+                      </w:p>
+                    </w:txbxContent>
+                  </v:textbox>
+                </v:shape>
+                <v:shapetype id="_x0000_t5" coordsize="21600,21600" o:spt="5" adj="10800" path="m@0,l,21600r21600,xe">
+                  <v:stroke joinstyle="miter"/>
+                  <v:formulas>
+                    <v:f eqn="val #0"/>
+                    <v:f eqn="prod #0 1 2"/>
+                    <v:f eqn="sum @1 10800 0"/>
+                  </v:formulas>
+                  <v:path gradientshapeok="t" o:connecttype="custom" o:connectlocs="@0,0;@1,10800;0,21600;10800,21600;21600,21600;@2,10800" textboxrect="0,10800,10800,18000;5400,10800,16200,18000;10800,10800,21600,18000;0,7200,7200,21600;7200,7200,14400,21600;14400,7200,21600,21600"/>
+                  <v:handles>
+                    <v:h position="#0,topLeft" xrange="0,21600"/>
+                  </v:handles>
+                </v:shapetype>
+                <v:shape id="Gleichschenkliges Dreieck 21" o:spid="_x0000_s1044" type="#_x0000_t5" style="position:absolute;left:29663;top:6440;width:23672;height:22285;rotation:1435327fd;visibility:visible;mso-wrap-style:square;v-text-anchor:middle" o:gfxdata="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" fillcolor="#8eb4e3" stroked="f" strokeweight="2pt">
+                  <v:fill opacity="16448f"/>
+                </v:shape>
+                <v:shape id="Gleichschenkliges Dreieck 22" o:spid="_x0000_s1045" type="#_x0000_t5" style="position:absolute;left:28763;top:10958;width:21721;height:22070;rotation:90;visibility:visible;mso-wrap-style:square;v-text-anchor:middle" o:gfxdata="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" fillcolor="#8eb4e3" stroked="f" strokeweight="2pt">
+                  <v:fill opacity="16448f"/>
+                </v:shape>
+                <v:shape id="Textfeld 23" o:spid="_x0000_s1046" type="#_x0000_t202" style="position:absolute;left:13100;top:19610;width:8735;height:3314;visibility:visible;mso-wrap-style:square;v-text-anchor:top" o:gfxdata="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" filled="f" stroked="f" strokeweight=".5pt">
+                  <v:textbox>
+                    <w:txbxContent>
+                      <w:p>
+                        <w:pPr>
+                          <w:rPr>
+                            <w:sz w:val="16"/>
+                          </w:rPr>
+                        </w:pPr>
+                        <w:r>
+                          <w:rPr>
+                            <w:sz w:val="16"/>
+                          </w:rPr>
+                          <w:t>Webcam output</w:t>
+                        </w:r>
+                      </w:p>
+                    </w:txbxContent>
+                  </v:textbox>
+                </v:shape>
+                <v:shape id="Gerade Verbindung mit Pfeil 24" o:spid="_x0000_s1047" type="#_x0000_t32" style="position:absolute;left:4931;top:10807;width:0;height:7415;visibility:visible;mso-wrap-style:square" o:connectortype="straight" o:gfxdata="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" strokecolor="#3c6abe [3044]">
+                  <v:stroke endarrow="block"/>
+                </v:shape>
+                <v:shape id="Gerade Verbindung mit Pfeil 25" o:spid="_x0000_s1048" type="#_x0000_t32" style="position:absolute;left:9503;top:6234;width:5916;height:0;visibility:visible;mso-wrap-style:square" o:connectortype="straight" o:gfxdata="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" strokecolor="#3c6abe [3044]">
+                  <v:stroke endarrow="block"/>
+                </v:shape>
+                <v:shape id="Gerade Verbindung mit Pfeil 26" o:spid="_x0000_s1049" type="#_x0000_t32" style="position:absolute;left:24563;top:6234;width:18357;height:442;flip:x y;visibility:visible;mso-wrap-style:square" o:connectortype="straight" o:gfxdata="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" strokecolor="#3c6abe [3044]">
+                  <v:stroke endarrow="block"/>
+                </v:shape>
+                <v:shape id="Gerade Verbindung mit Pfeil 27" o:spid="_x0000_s1050" type="#_x0000_t32" style="position:absolute;left:24563;top:6234;width:25520;height:11862;flip:x y;visibility:visible;mso-wrap-style:square" o:connectortype="straight" o:gfxdata="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" strokecolor="#3c6abe [3044]">
+                  <v:stroke endarrow="block"/>
+                </v:shape>
+                <v:shape id="Textfeld 28" o:spid="_x0000_s1051" type="#_x0000_t202" style="position:absolute;left:4297;top:14171;width:19380;height:3630;visibility:visible;mso-wrap-style:square;v-text-anchor:top" o:gfxdata="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" filled="f" stroked="f" strokeweight=".5pt">
+                  <v:textbox>
+                    <w:txbxContent>
+                      <w:p>
+                        <w:pPr>
+                          <w:rPr>
+                            <w:sz w:val="16"/>
+                          </w:rPr>
+                        </w:pPr>
+                        <w:r>
+                          <w:rPr>
+                            <w:sz w:val="16"/>
+                          </w:rPr>
+                          <w:t>Looks into the camera</w:t>
+                        </w:r>
+                      </w:p>
+                    </w:txbxContent>
+                  </v:textbox>
+                </v:shape>
+                <v:shape id="Textfeld 29" o:spid="_x0000_s1052" type="#_x0000_t202" style="position:absolute;left:5910;top:3858;width:10243;height:3137;visibility:visible;mso-wrap-style:none;v-text-anchor:top" o:gfxdata="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" filled="f" stroked="f" strokeweight=".5pt">
+                  <v:textbox>
+                    <w:txbxContent>
+                      <w:p>
+                        <w:pPr>
+                          <w:rPr>
+                            <w:sz w:val="16"/>
+                            <w:szCs w:val="16"/>
+                          </w:rPr>
+                        </w:pPr>
+                        <w:r>
+                          <w:rPr>
+                            <w:sz w:val="16"/>
+                            <w:szCs w:val="16"/>
+                          </w:rPr>
+                          <w:t>looks at the monitor</w:t>
+                        </w:r>
+                      </w:p>
+                    </w:txbxContent>
+                  </v:textbox>
+                </v:shape>
+                <v:shape id="Textfeld 28" o:spid="_x0000_s1053" type="#_x0000_t202" style="position:absolute;left:2958;top:713;width:6321;height:3626;visibility:visible;mso-wrap-style:square;v-text-anchor:top" o:gfxdata="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" filled="f" stroked="f" strokeweight=".5pt">
+                  <v:textbox>
+                    <w:txbxContent>
+                      <w:p>
+                        <w:pPr>
+                          <w:pStyle w:val="NormalWeb"/>
+                          <w:spacing w:before="0" w:beforeAutospacing="0" w:after="200" w:afterAutospacing="0" w:line="276" w:lineRule="auto"/>
+                          <w:rPr>
+                            <w:sz w:val="18"/>
+                          </w:rPr>
+                        </w:pPr>
+                        <w:r>
+                          <w:rPr>
+                            <w:rFonts w:ascii="Calibri" w:eastAsia="Calibri" w:hAnsi="Calibri"/>
+                            <w:sz w:val="16"/>
+                            <w:szCs w:val="22"/>
+                          </w:rPr>
+                          <w:t>User</w:t>
+                        </w:r>
+                      </w:p>
+                    </w:txbxContent>
+                  </v:textbox>
+                </v:shape>
+                <v:shape id="Textfeld 29" o:spid="_x0000_s1054" type="#_x0000_t202" style="position:absolute;left:16032;top:4334;width:7188;height:3125;visibility:visible;mso-wrap-style:none;v-text-anchor:top" o:gfxdata="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" filled="f" stroked="f" strokeweight=".5pt">
+                  <v:textbox>
+                    <w:txbxContent>
+                      <w:p>
+                        <w:pPr>
+                          <w:pStyle w:val="NormalWeb"/>
+                          <w:spacing w:before="0" w:beforeAutospacing="0" w:after="200" w:afterAutospacing="0" w:line="276" w:lineRule="auto"/>
+                          <w:rPr>
+                            <w:sz w:val="16"/>
+                            <w:szCs w:val="16"/>
+                            <w:lang w:val="en-GB"/>
+                          </w:rPr>
+                        </w:pPr>
+                        <w:r>
+                          <w:rPr>
+                            <w:rFonts w:ascii="Calibri" w:eastAsia="Calibri" w:hAnsi="Calibri"/>
+                            <w:sz w:val="16"/>
+                            <w:szCs w:val="16"/>
+                            <w:lang w:val="en-GB"/>
+                          </w:rPr>
+                          <w:t>Real monitor</w:t>
+                        </w:r>
+                      </w:p>
+                    </w:txbxContent>
+                  </v:textbox>
+                </v:shape>
+                <v:rect id="Rechteck 33" o:spid="_x0000_s1055" style="position:absolute;left:26475;top:2719;width:27637;height:34803;visibility:visible;mso-wrap-style:square;v-text-anchor:middle" o:gfxdata="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" filled="f" strokecolor="#a5a5a5 [3206]" strokeweight="2pt"/>
+                <v:shape id="Textfeld 34" o:spid="_x0000_s1056" type="#_x0000_t202" style="position:absolute;left:32275;top:359;width:13831;height:2350;visibility:visible;mso-wrap-style:none;v-text-anchor:top" o:gfxdata="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" filled="f" stroked="f" strokeweight=".5pt">
+                  <v:textbox>
+                    <w:txbxContent>
+                      <w:p>
+                        <w:r>
+                          <w:t>Computer simulation</w:t>
+                        </w:r>
+                      </w:p>
+                    </w:txbxContent>
+                  </v:textbox>
+                </v:shape>
+                <v:shape id="Textfeld 35" o:spid="_x0000_s1057" type="#_x0000_t202" style="position:absolute;left:30396;top:4417;width:8953;height:2801;visibility:visible;mso-wrap-style:none;v-text-anchor:top" o:gfxdata="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" filled="f" stroked="f" strokeweight=".5pt">
+                  <v:textbox>
+                    <w:txbxContent>
+                      <w:p>
+                        <w:pPr>
+                          <w:rPr>
+                            <w:sz w:val="16"/>
+                          </w:rPr>
+                        </w:pPr>
+                        <w:r>
+                          <w:rPr>
+                            <w:sz w:val="16"/>
+                          </w:rPr>
+                          <w:t>spectator Output</w:t>
+                        </w:r>
+                      </w:p>
+                    </w:txbxContent>
+                  </v:textbox>
+                </v:shape>
+                <v:shape id="Textfeld 39" o:spid="_x0000_s1058" type="#_x0000_t202" style="position:absolute;left:28226;top:10558;width:20676;height:3270;rotation:1647536fd;visibility:visible;mso-wrap-style:none;v-text-anchor:top" o:gfxdata="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" filled="f" stroked="f" strokeweight=".5pt">
+                  <v:textbox>
+                    <w:txbxContent>
+                      <w:p>
+                        <w:pPr>
+                          <w:rPr>
+                            <w:sz w:val="16"/>
+                          </w:rPr>
+                        </w:pPr>
+                        <w:proofErr w:type="spellStart"/>
+                        <w:proofErr w:type="gramStart"/>
+                        <w:r>
+                          <w:rPr>
+                            <w:sz w:val="16"/>
+                          </w:rPr>
+                          <w:t>Robots‘</w:t>
+                        </w:r>
+                        <w:proofErr w:type="gramEnd"/>
+                        <w:r>
+                          <w:rPr>
+                            <w:sz w:val="16"/>
+                          </w:rPr>
+                          <w:t>left</w:t>
+                        </w:r>
+                        <w:proofErr w:type="spellEnd"/>
+                        <w:r>
+                          <w:rPr>
+                            <w:sz w:val="16"/>
+                          </w:rPr>
+                          <w:t xml:space="preserve"> camera output with applied filters</w:t>
+                        </w:r>
+                      </w:p>
+                    </w:txbxContent>
+                  </v:textbox>
+                </v:shape>
+                <v:shape id="Textfeld 41" o:spid="_x0000_s1059" type="#_x0000_t202" style="position:absolute;left:2660;top:27013;width:6278;height:2662;visibility:visible;mso-wrap-style:square;v-text-anchor:top" o:gfxdata="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" fillcolor="white [3201]" stroked="f" strokeweight=".5pt">
+                  <v:textbox>
+                    <w:txbxContent>
+                      <w:p>
+                        <w:pPr>
+                          <w:rPr>
+                            <w:sz w:val="16"/>
+                          </w:rPr>
+                        </w:pPr>
+                        <w:r>
+                          <w:rPr>
+                            <w:sz w:val="16"/>
+                          </w:rPr>
+                          <w:t>Webcam</w:t>
+                        </w:r>
+                      </w:p>
+                    </w:txbxContent>
+                  </v:textbox>
+                </v:shape>
+                <w10:anchorlock/>
+              </v:group>
+            </w:pict>
+          </mc:Fallback>
+        </mc:AlternateContent>
+      </w:r>
+    </w:p>
+    <w:p>
+      <w:pPr>
+        <w:pStyle w:val="Caption"/>
+      </w:pPr>
+      <w:bookmarkStart w:id="1" w:name="_Ref529538088"/>
+      <w:r>
+        <w:t xml:space="preserve">Abbildung </w:t>
+      </w:r>
+      <w:r>
+        <w:fldChar w:fldCharType="begin"/>
+      </w:r>
+      <w:r>
+        <w:rPr>
+          <w:noProof/>
+        </w:rPr>
+        <w:instrText xml:space="preserve"> SEQ Abbildung \* ARABIC </w:instrText>
+      </w:r>
+      <w:r>
+        <w:fldChar w:fldCharType="separate"/>
+      </w:r>
+      <w:r>
+        <w:rPr>
+          <w:noProof/>
+        </w:rPr>
+        <w:t>1</w:t>
+      </w:r>
+      <w:r>
+        <w:fldChar w:fldCharType="end"/>
+      </w:r>
+      <w:bookmarkEnd w:id="1"/>
+      <w:r>
+        <w:t xml:space="preserve">: The </w:t>
+      </w:r>
+      <w:proofErr w:type="spellStart"/>
+      <w:r>
+        <w:t>test</w:t>
+      </w:r>
+      <w:proofErr w:type="spellEnd"/>
+      <w:r>
+        <w:t xml:space="preserve"> </w:t>
+      </w:r>
+      <w:proofErr w:type="spellStart"/>
+      <w:r>
+        <w:t>setup</w:t>
+      </w:r>
+      <w:proofErr w:type="spellEnd"/>
     </w:p>
     <w:p>
       <w:pPr>
         <w:pStyle w:val="Heading1"/>
       </w:pPr>
       <w:r>
-        <w:t>Step 3</w:t>
+        <w:lastRenderedPageBreak/>
+        <w:t>Start Parameters</w:t>
       </w:r>
     </w:p>
     <w:p>
       <w:r>
-        <w:t>We have implemented 4 different linear filters.</w:t>
+        <w:t xml:space="preserve">We added two start parameters for our Program to be more flexible for other use cases. When the program is started, the user can specify the input port for the screen as well as the camera which should be used to evaluate the screen. By changing the input port for the screen, it is possible evaluate different input video streams, for example a live webcam stream or a pre-compiled video stream. By changing the evaluation camera, the user can test how the distance or angle will affect the result of the face recognition. </w:t>
       </w:r>
     </w:p>
     <w:p>
       <w:r>
+        <w:t xml:space="preserve">The user must add the start parameters in the start command. For example, one possible start command is: </w:t>
+      </w:r>
+      <w:proofErr w:type="gramStart"/>
+      <w:r>
+        <w:t>“./</w:t>
+      </w:r>
+      <w:proofErr w:type="gramEnd"/>
+      <w:r>
+        <w:t>assignment2 /grabber /</w:t>
+      </w:r>
+      <w:proofErr w:type="spellStart"/>
+      <w:r>
+        <w:t>icubSim</w:t>
+      </w:r>
+      <w:proofErr w:type="spellEnd"/>
+      <w:r>
+        <w:t xml:space="preserve">/cam/left”. The screen will show the input screen of the port “/grabber” and evaluate images of the left robots’ eye. </w:t>
+      </w:r>
+      <w:proofErr w:type="gramStart"/>
+      <w:r>
+        <w:t>“./</w:t>
+      </w:r>
+      <w:proofErr w:type="gramEnd"/>
+      <w:r>
+        <w:t>assignment2” is the executable of our developed program.</w:t>
+      </w:r>
+    </w:p>
+    <w:p>
+      <w:pPr>
+        <w:pStyle w:val="Heading1"/>
+      </w:pPr>
+      <w:r>
+        <w:t>Step 3</w:t>
+      </w:r>
+    </w:p>
+    <w:p>
+      <w:r>
+        <w:t>We have implemented 4 different linear filters.</w:t>
+      </w:r>
+    </w:p>
+    <w:p>
+      <w:r>
         <w:t>First one</w:t>
       </w:r>
       <w:r>
@@ -211,7 +2425,7 @@
       <w:r>
         <w:t xml:space="preserve"> uses kernel from </w:t>
       </w:r>
-      <w:hyperlink r:id="rId5" w:history="1">
+      <w:hyperlink r:id="rId13" w:history="1">
         <w:r>
           <w:rPr>
             <w:rStyle w:val="Hyperlink"/>
@@ -310,11 +2524,7 @@
         <w:t xml:space="preserve"> Cascades are cascades of classifiers that are looking for a human’s face features, as they are pre-generated using machine learning algorithms. </w:t>
       </w:r>
       <w:r>
-        <w:t xml:space="preserve">In our example </w:t>
-      </w:r>
-      <w:r>
-        <w:lastRenderedPageBreak/>
-        <w:t xml:space="preserve">implementation we are calculating a centre of face and then drawing an ellipse around face to be sure that algorithms actually works. </w:t>
+        <w:t xml:space="preserve">In our example implementation we are calculating a centre of face and then drawing an ellipse around face to be sure that algorithms actually works. </w:t>
       </w:r>
     </w:p>
     <w:p>
@@ -362,6 +2572,7 @@
     </w:p>
     <w:p>
       <w:r>
+        <w:lastRenderedPageBreak/>
         <w:t xml:space="preserve">Circle detection has been implement using Hough Circle Transform and OpenCV method called </w:t>
       </w:r>
       <w:proofErr w:type="spellStart"/>
@@ -375,8 +2586,6 @@
       <w:r>
         <w:t xml:space="preserve">on it with red circle and green centre of this circle that overlaps detected figure. </w:t>
       </w:r>
-      <w:bookmarkStart w:id="0" w:name="_GoBack"/>
-      <w:bookmarkEnd w:id="0"/>
     </w:p>
     <w:p/>
     <w:p/>
@@ -872,6 +3081,44 @@
       <w:shd w:val="clear" w:color="auto" w:fill="E1DFDD"/>
     </w:rPr>
   </w:style>
+  <w:style w:type="paragraph" w:styleId="NormalWeb">
+    <w:name w:val="Normal (Web)"/>
+    <w:basedOn w:val="Normal"/>
+    <w:uiPriority w:val="99"/>
+    <w:semiHidden/>
+    <w:unhideWhenUsed/>
+    <w:rsid w:val="007912DA"/>
+    <w:pPr>
+      <w:spacing w:before="100" w:beforeAutospacing="1" w:after="100" w:afterAutospacing="1" w:line="240" w:lineRule="auto"/>
+    </w:pPr>
+    <w:rPr>
+      <w:rFonts w:ascii="Times New Roman" w:eastAsiaTheme="minorEastAsia" w:hAnsi="Times New Roman" w:cs="Times New Roman"/>
+      <w:sz w:val="24"/>
+      <w:szCs w:val="24"/>
+      <w:lang w:val="de-DE" w:eastAsia="de-DE"/>
+    </w:rPr>
+  </w:style>
+  <w:style w:type="paragraph" w:styleId="Caption">
+    <w:name w:val="caption"/>
+    <w:basedOn w:val="Normal"/>
+    <w:next w:val="Normal"/>
+    <w:uiPriority w:val="35"/>
+    <w:semiHidden/>
+    <w:unhideWhenUsed/>
+    <w:qFormat/>
+    <w:rsid w:val="007912DA"/>
+    <w:pPr>
+      <w:spacing w:after="200" w:line="240" w:lineRule="auto"/>
+    </w:pPr>
+    <w:rPr>
+      <w:i/>
+      <w:iCs/>
+      <w:color w:val="44546A" w:themeColor="text2"/>
+      <w:sz w:val="18"/>
+      <w:szCs w:val="18"/>
+      <w:lang w:val="de-DE"/>
+    </w:rPr>
+  </w:style>
 </w:styles>
 </file>
 

</xml_diff>